<commit_message>
add documentation for digital to spike and new  xml config for BIU
</commit_message>
<xml_diff>
--- a/Ceva_Nemo_Simulator_User_Guide_V1.2.docx
+++ b/Ceva_Nemo_Simulator_User_Guide_V1.2.docx
@@ -873,6 +873,94 @@
           </w:p>
         </w:tc>
       </w:tr>
+      <w:tr>
+        <w:trPr>
+          <w:cantSplit/>
+          <w:ins w:id="0" w:author="Ibrahem Saed Ahmd" w:date="2025-11-10T18:03:00Z" w16du:dateUtc="2025-11-10T16:03:00Z"/>
+        </w:trPr>
+        <w:tc>
+          <w:tcPr>
+            <w:tcW w:w="1134" w:type="dxa"/>
+          </w:tcPr>
+          <w:p>
+            <w:pPr>
+              <w:pStyle w:val="TabNormal"/>
+              <w:jc w:val="center"/>
+              <w:rPr>
+                <w:ins w:id="1" w:author="Ibrahem Saed Ahmd" w:date="2025-11-10T18:03:00Z" w16du:dateUtc="2025-11-10T16:03:00Z"/>
+              </w:rPr>
+            </w:pPr>
+          </w:p>
+        </w:tc>
+        <w:tc>
+          <w:tcPr>
+            <w:tcW w:w="1920" w:type="dxa"/>
+          </w:tcPr>
+          <w:p>
+            <w:pPr>
+              <w:pStyle w:val="TabNormal"/>
+              <w:jc w:val="center"/>
+              <w:rPr>
+                <w:ins w:id="2" w:author="Ibrahem Saed Ahmd" w:date="2025-11-10T18:03:00Z" w16du:dateUtc="2025-11-10T16:03:00Z"/>
+              </w:rPr>
+            </w:pPr>
+          </w:p>
+        </w:tc>
+        <w:tc>
+          <w:tcPr>
+            <w:tcW w:w="5593" w:type="dxa"/>
+            <w:tcBorders>
+              <w:right w:val="single" w:sz="4" w:space="0" w:color="auto"/>
+            </w:tcBorders>
+          </w:tcPr>
+          <w:p>
+            <w:pPr>
+              <w:pStyle w:val="TabBul1"/>
+              <w:rPr>
+                <w:ins w:id="3" w:author="Ibrahem Saed Ahmd" w:date="2025-11-10T18:03:00Z" w16du:dateUtc="2025-11-10T16:03:00Z"/>
+              </w:rPr>
+            </w:pPr>
+            <w:ins w:id="4" w:author="Ibrahem Saed Ahmd" w:date="2025-11-10T18:03:00Z" w16du:dateUtc="2025-11-10T16:03:00Z">
+              <w:r>
+                <w:t>New XML coverage adds DS configuration (bit width, clock, mode), BIU per-neuron scalar overrides (range and individual forms),</w:t>
+              </w:r>
+            </w:ins>
+          </w:p>
+          <w:p>
+            <w:pPr>
+              <w:pStyle w:val="TabBul1"/>
+              <w:rPr>
+                <w:ins w:id="5" w:author="Ibrahem Saed Ahmd" w:date="2025-11-10T18:03:00Z" w16du:dateUtc="2025-11-10T16:03:00Z"/>
+              </w:rPr>
+            </w:pPr>
+            <w:ins w:id="6" w:author="Ibrahem Saed Ahmd" w:date="2025-11-10T18:03:00Z" w16du:dateUtc="2025-11-10T16:03:00Z">
+              <w:r>
+                <w:t>And two new config file keys (csv files) for calculating energy.</w:t>
+              </w:r>
+            </w:ins>
+          </w:p>
+        </w:tc>
+        <w:tc>
+          <w:tcPr>
+            <w:tcW w:w="1843" w:type="dxa"/>
+            <w:tcBorders>
+              <w:top w:val="nil"/>
+              <w:left w:val="single" w:sz="4" w:space="0" w:color="auto"/>
+              <w:bottom w:val="nil"/>
+              <w:right w:val="nil"/>
+            </w:tcBorders>
+          </w:tcPr>
+          <w:p>
+            <w:pPr>
+              <w:pStyle w:val="TabNormal"/>
+              <w:rPr>
+                <w:ins w:id="7" w:author="Ibrahem Saed Ahmd" w:date="2025-11-10T18:03:00Z" w16du:dateUtc="2025-11-10T16:03:00Z"/>
+                <w:vanish/>
+              </w:rPr>
+            </w:pPr>
+          </w:p>
+        </w:tc>
+      </w:tr>
     </w:tbl>
     <w:p>
       <w:pPr>
@@ -1327,7 +1415,7 @@
           <w:color w:val="122C49"/>
         </w:rPr>
       </w:pPr>
-      <w:bookmarkStart w:id="0" w:name="_Hlk152059672"/>
+      <w:bookmarkStart w:id="8" w:name="_Hlk152059672"/>
       <w:r>
         <w:rPr>
           <w:color w:val="122C49"/>
@@ -1336,7 +1424,7 @@
         <w:t>Disclaimer and Proprietary Information Notice</w:t>
       </w:r>
     </w:p>
-    <w:bookmarkEnd w:id="0"/>
+    <w:bookmarkEnd w:id="8"/>
     <w:p>
       <w:pPr>
         <w:pStyle w:val="BodyText"/>
@@ -1398,7 +1486,7 @@
       <w:pPr>
         <w:pStyle w:val="BodyText"/>
       </w:pPr>
-      <w:bookmarkStart w:id="1" w:name="_Hlk152062054"/>
+      <w:bookmarkStart w:id="9" w:name="_Hlk152062054"/>
       <w:r>
         <w:t>Ceva</w:t>
       </w:r>
@@ -1712,7 +1800,7 @@
         </w:r>
       </w:hyperlink>
     </w:p>
-    <w:bookmarkEnd w:id="1" w:displacedByCustomXml="next"/>
+    <w:bookmarkEnd w:id="9" w:displacedByCustomXml="next"/>
     <w:sdt>
       <w:sdtPr>
         <w:rPr>
@@ -3282,24 +3370,24 @@
       <w:pPr>
         <w:pStyle w:val="Heading1"/>
       </w:pPr>
-      <w:bookmarkStart w:id="2" w:name="_Toc428163795"/>
-      <w:bookmarkStart w:id="3" w:name="_Toc206519828"/>
+      <w:bookmarkStart w:id="10" w:name="_Toc428163795"/>
+      <w:bookmarkStart w:id="11" w:name="_Toc206519828"/>
       <w:r>
         <w:lastRenderedPageBreak/>
         <w:t>Introduction</w:t>
       </w:r>
-      <w:bookmarkEnd w:id="2"/>
-      <w:bookmarkEnd w:id="3"/>
+      <w:bookmarkEnd w:id="10"/>
+      <w:bookmarkEnd w:id="11"/>
     </w:p>
     <w:p>
       <w:pPr>
         <w:pStyle w:val="Heading2"/>
       </w:pPr>
-      <w:bookmarkStart w:id="4" w:name="_Toc206519829"/>
+      <w:bookmarkStart w:id="12" w:name="_Toc206519829"/>
       <w:r>
         <w:t>Overview</w:t>
       </w:r>
-      <w:bookmarkEnd w:id="4"/>
+      <w:bookmarkEnd w:id="12"/>
     </w:p>
     <w:p>
       <w:pPr>
@@ -3351,18 +3439,18 @@
       <w:pPr>
         <w:pStyle w:val="Heading2"/>
       </w:pPr>
-      <w:bookmarkStart w:id="5" w:name="_Toc428163798"/>
-      <w:bookmarkStart w:id="6" w:name="_Toc206519830"/>
+      <w:bookmarkStart w:id="13" w:name="_Toc206519830"/>
+      <w:bookmarkStart w:id="14" w:name="_Toc428163798"/>
       <w:r>
         <w:t>Purpose</w:t>
       </w:r>
-      <w:bookmarkEnd w:id="6"/>
+      <w:bookmarkEnd w:id="13"/>
     </w:p>
     <w:p>
       <w:pPr>
         <w:pStyle w:val="BodyText"/>
       </w:pPr>
-      <w:bookmarkStart w:id="7" w:name="_Toc462755347"/>
+      <w:bookmarkStart w:id="15" w:name="_Toc462755347"/>
       <w:r>
         <w:t>NemoSim is designed to:</w:t>
       </w:r>
@@ -3411,18 +3499,18 @@
       <w:pPr>
         <w:pStyle w:val="Heading2"/>
       </w:pPr>
-      <w:bookmarkStart w:id="8" w:name="_Toc206519831"/>
+      <w:bookmarkStart w:id="16" w:name="_Toc206519831"/>
       <w:r>
         <w:t xml:space="preserve">Key </w:t>
       </w:r>
       <w:r>
         <w:t>Feature</w:t>
       </w:r>
-      <w:bookmarkEnd w:id="7"/>
+      <w:bookmarkEnd w:id="15"/>
       <w:r>
         <w:t>s</w:t>
       </w:r>
-      <w:bookmarkEnd w:id="8"/>
+      <w:bookmarkEnd w:id="16"/>
     </w:p>
     <w:p>
       <w:pPr>
@@ -3539,12 +3627,12 @@
       <w:pPr>
         <w:pStyle w:val="Heading2"/>
       </w:pPr>
-      <w:bookmarkStart w:id="9" w:name="_Toc206519832"/>
+      <w:bookmarkStart w:id="17" w:name="_Toc206519832"/>
       <w:r>
         <w:lastRenderedPageBreak/>
         <w:t>Typical Use Cases</w:t>
       </w:r>
-      <w:bookmarkEnd w:id="9"/>
+      <w:bookmarkEnd w:id="17"/>
     </w:p>
     <w:p>
       <w:pPr>
@@ -3588,8 +3676,8 @@
       <w:pPr>
         <w:pStyle w:val="Heading1"/>
       </w:pPr>
-      <w:bookmarkStart w:id="25" w:name="_Toc206519833"/>
-      <w:bookmarkEnd w:id="5"/>
+      <w:bookmarkStart w:id="33" w:name="_Toc206519833"/>
+      <w:bookmarkEnd w:id="14"/>
       <w:r>
         <w:lastRenderedPageBreak/>
         <w:t xml:space="preserve">Using the </w:t>
@@ -3600,7 +3688,7 @@
       <w:r>
         <w:t xml:space="preserve"> Simulation Tool</w:t>
       </w:r>
-      <w:bookmarkEnd w:id="25"/>
+      <w:bookmarkEnd w:id="33"/>
     </w:p>
     <w:p>
       <w:pPr>
@@ -3697,7 +3785,15 @@
         <w:pStyle w:val="Step"/>
       </w:pPr>
       <w:r>
-        <w:t xml:space="preserve">Run the NemoSim tool, as described in </w:t>
+        <w:t xml:space="preserve">Run the </w:t>
+      </w:r>
+      <w:proofErr w:type="spellStart"/>
+      <w:r>
+        <w:t>NemoSim</w:t>
+      </w:r>
+      <w:proofErr w:type="spellEnd"/>
+      <w:r>
+        <w:t xml:space="preserve"> tool, as described in </w:t>
       </w:r>
       <w:r>
         <w:t xml:space="preserve">Section </w:t>
@@ -3760,8 +3856,8 @@
       <w:pPr>
         <w:pStyle w:val="Heading2"/>
       </w:pPr>
-      <w:bookmarkStart w:id="26" w:name="_Ref204517392"/>
-      <w:bookmarkStart w:id="27" w:name="_Toc206519834"/>
+      <w:bookmarkStart w:id="34" w:name="_Ref204517392"/>
+      <w:bookmarkStart w:id="35" w:name="_Toc206519834"/>
       <w:r>
         <w:lastRenderedPageBreak/>
         <w:t xml:space="preserve">Step 1: </w:t>
@@ -3781,8 +3877,8 @@
       <w:r>
         <w:t>Files</w:t>
       </w:r>
-      <w:bookmarkEnd w:id="26"/>
-      <w:bookmarkEnd w:id="27"/>
+      <w:bookmarkEnd w:id="34"/>
+      <w:bookmarkEnd w:id="35"/>
     </w:p>
     <w:p>
       <w:pPr>
@@ -4397,8 +4493,8 @@
           <w:highlight w:val="yellow"/>
         </w:rPr>
       </w:pPr>
-      <w:bookmarkStart w:id="28" w:name="_Ref205373929"/>
-      <w:bookmarkStart w:id="29" w:name="_Toc206519843"/>
+      <w:bookmarkStart w:id="36" w:name="_Ref205373929"/>
+      <w:bookmarkStart w:id="37" w:name="_Toc206519843"/>
       <w:r>
         <w:t xml:space="preserve">Table </w:t>
       </w:r>
@@ -4428,11 +4524,11 @@
           <w:t>1</w:t>
         </w:r>
       </w:fldSimple>
-      <w:bookmarkEnd w:id="28"/>
+      <w:bookmarkEnd w:id="36"/>
       <w:r>
         <w:t>: LIF Network XML Configuration Parameter Definitions</w:t>
       </w:r>
-      <w:bookmarkEnd w:id="29"/>
+      <w:bookmarkEnd w:id="37"/>
     </w:p>
     <w:tbl>
       <w:tblPr>
@@ -5453,8 +5549,8 @@
         <w:tblLook w:val="04A0" w:firstRow="1" w:lastRow="0" w:firstColumn="1" w:lastColumn="0" w:noHBand="0" w:noVBand="1"/>
       </w:tblPr>
       <w:tblGrid>
-        <w:gridCol w:w="763"/>
-        <w:gridCol w:w="5899"/>
+        <w:gridCol w:w="856"/>
+        <w:gridCol w:w="5806"/>
       </w:tblGrid>
       <w:tr>
         <w:tc>
@@ -5482,7 +5578,27 @@
                 <w:iCs/>
               </w:rPr>
               <w:lastRenderedPageBreak/>
-              <w:t>Note:</w:t>
+              <w:t>Note</w:t>
+            </w:r>
+            <w:ins w:id="38" w:author="Ibrahem Saed Ahmd" w:date="2025-11-10T18:01:00Z" w16du:dateUtc="2025-11-10T16:01:00Z">
+              <w:r>
+                <w:rPr>
+                  <w:b/>
+                  <w:bCs/>
+                  <w:i/>
+                  <w:iCs/>
+                </w:rPr>
+                <w:t>s</w:t>
+              </w:r>
+            </w:ins>
+            <w:r>
+              <w:rPr>
+                <w:b/>
+                <w:bCs/>
+                <w:i/>
+                <w:iCs/>
+              </w:rPr>
+              <w:t>:</w:t>
             </w:r>
           </w:p>
         </w:tc>
@@ -5497,54 +5613,48 @@
               <w:spacing w:before="200"/>
               <w:ind w:left="0"/>
               <w:rPr>
+                <w:del w:id="39" w:author="Ibrahem Saed Ahmd" w:date="2025-11-10T18:01:00Z" w16du:dateUtc="2025-11-10T16:01:00Z"/>
                 <w:i/>
                 <w:iCs/>
               </w:rPr>
             </w:pPr>
-            <w:r>
-              <w:rPr>
-                <w:i/>
-                <w:iCs/>
-              </w:rPr>
-              <w:t xml:space="preserve">Its optional to define a </w:t>
-            </w:r>
-            <w:proofErr w:type="spellStart"/>
-            <w:r>
-              <w:rPr>
-                <w:i/>
-                <w:iCs/>
-              </w:rPr>
-              <w:t>YF</w:t>
-            </w:r>
-            <w:r>
-              <w:rPr>
-                <w:i/>
-                <w:iCs/>
-              </w:rPr>
-              <w:t>lash</w:t>
-            </w:r>
-            <w:proofErr w:type="spellEnd"/>
-            <w:r>
-              <w:rPr>
-                <w:i/>
-                <w:iCs/>
-              </w:rPr>
-              <w:t xml:space="preserve"> between the layers</w:t>
-            </w:r>
-            <w:r>
-              <w:rPr>
-                <w:i/>
-                <w:iCs/>
-              </w:rPr>
-              <w:t>.</w:t>
-            </w:r>
-            <w:r>
-              <w:rPr>
-                <w:i/>
-                <w:iCs/>
-              </w:rPr>
-              <w:t xml:space="preserve"> </w:t>
-            </w:r>
+            <w:del w:id="40" w:author="Ibrahem Saed Ahmd" w:date="2025-11-10T18:01:00Z" w16du:dateUtc="2025-11-10T16:01:00Z">
+              <w:r>
+                <w:rPr>
+                  <w:i/>
+                  <w:iCs/>
+                </w:rPr>
+                <w:delText xml:space="preserve">Its optional to define a </w:delText>
+              </w:r>
+              <w:r>
+                <w:rPr>
+                  <w:i/>
+                  <w:iCs/>
+                </w:rPr>
+                <w:delText>YF</w:delText>
+              </w:r>
+              <w:r>
+                <w:rPr>
+                  <w:i/>
+                  <w:iCs/>
+                </w:rPr>
+                <w:delText>lash between the layers</w:delText>
+              </w:r>
+              <w:r>
+                <w:rPr>
+                  <w:i/>
+                  <w:iCs/>
+                </w:rPr>
+                <w:delText>.</w:delText>
+              </w:r>
+              <w:r>
+                <w:rPr>
+                  <w:i/>
+                  <w:iCs/>
+                </w:rPr>
+                <w:delText xml:space="preserve"> </w:delText>
+              </w:r>
+            </w:del>
           </w:p>
           <w:p>
             <w:pPr>
@@ -5655,6 +5765,7 @@
               </w:numPr>
               <w:spacing w:before="200"/>
               <w:rPr>
+                <w:ins w:id="41" w:author="Ibrahem Saed Ahmd" w:date="2025-11-10T17:58:00Z" w16du:dateUtc="2025-11-10T15:58:00Z"/>
                 <w:i/>
                 <w:iCs/>
               </w:rPr>
@@ -5741,6 +5852,338 @@
               <w:t>.</w:t>
             </w:r>
           </w:p>
+          <w:p>
+            <w:pPr>
+              <w:pStyle w:val="BodyText"/>
+              <w:keepNext/>
+              <w:numPr>
+                <w:ilvl w:val="0"/>
+                <w:numId w:val="53"/>
+              </w:numPr>
+              <w:spacing w:before="200"/>
+              <w:rPr>
+                <w:ins w:id="42" w:author="Ibrahem Saed Ahmd" w:date="2025-11-10T17:58:00Z" w16du:dateUtc="2025-11-10T15:58:00Z"/>
+                <w:i/>
+                <w:iCs/>
+              </w:rPr>
+            </w:pPr>
+            <w:ins w:id="43" w:author="Ibrahem Saed Ahmd" w:date="2025-11-10T17:58:00Z">
+              <w:r>
+                <w:rPr>
+                  <w:i/>
+                  <w:iCs/>
+                </w:rPr>
+                <w:t>Inside each &lt;Layer&gt;:</w:t>
+              </w:r>
+            </w:ins>
+          </w:p>
+          <w:p>
+            <w:pPr>
+              <w:pStyle w:val="BodyText"/>
+              <w:keepNext/>
+              <w:numPr>
+                <w:ilvl w:val="0"/>
+                <w:numId w:val="53"/>
+              </w:numPr>
+              <w:spacing w:before="200"/>
+              <w:rPr>
+                <w:ins w:id="44" w:author="Ibrahem Saed Ahmd" w:date="2025-11-10T17:58:00Z"/>
+                <w:i/>
+                <w:iCs/>
+              </w:rPr>
+            </w:pPr>
+            <w:ins w:id="45" w:author="Ibrahem Saed Ahmd" w:date="2025-11-10T17:58:00Z">
+              <w:r>
+                <w:rPr>
+                  <w:i/>
+                  <w:iCs/>
+                </w:rPr>
+                <w:t>•</w:t>
+              </w:r>
+              <w:r>
+                <w:rPr>
+                  <w:i/>
+                  <w:iCs/>
+                </w:rPr>
+                <w:tab/>
+                <w:t>Optional repeated &lt;</w:t>
+              </w:r>
+              <w:proofErr w:type="spellStart"/>
+              <w:r>
+                <w:rPr>
+                  <w:i/>
+                  <w:iCs/>
+                </w:rPr>
+                <w:t>NeuronRange</w:t>
+              </w:r>
+              <w:proofErr w:type="spellEnd"/>
+              <w:r>
+                <w:rPr>
+                  <w:i/>
+                  <w:iCs/>
+                </w:rPr>
+                <w:t xml:space="preserve"> start="S" end="E"&gt; with any of:</w:t>
+              </w:r>
+            </w:ins>
+          </w:p>
+          <w:p>
+            <w:pPr>
+              <w:pStyle w:val="BodyText"/>
+              <w:keepNext/>
+              <w:numPr>
+                <w:ilvl w:val="0"/>
+                <w:numId w:val="53"/>
+              </w:numPr>
+              <w:spacing w:before="200"/>
+              <w:rPr>
+                <w:ins w:id="46" w:author="Ibrahem Saed Ahmd" w:date="2025-11-10T17:58:00Z"/>
+                <w:i/>
+                <w:iCs/>
+              </w:rPr>
+            </w:pPr>
+            <w:ins w:id="47" w:author="Ibrahem Saed Ahmd" w:date="2025-11-10T17:58:00Z">
+              <w:r>
+                <w:rPr>
+                  <w:i/>
+                  <w:iCs/>
+                </w:rPr>
+                <w:t>•</w:t>
+              </w:r>
+              <w:r>
+                <w:rPr>
+                  <w:i/>
+                  <w:iCs/>
+                </w:rPr>
+                <w:tab/>
+                <w:t>&lt;</w:t>
+              </w:r>
+              <w:proofErr w:type="spellStart"/>
+              <w:r>
+                <w:rPr>
+                  <w:i/>
+                  <w:iCs/>
+                </w:rPr>
+                <w:t>VTh</w:t>
+              </w:r>
+              <w:proofErr w:type="spellEnd"/>
+              <w:r>
+                <w:rPr>
+                  <w:i/>
+                  <w:iCs/>
+                </w:rPr>
+                <w:t>&gt;, &lt;refractory&gt;, &lt;</w:t>
+              </w:r>
+              <w:proofErr w:type="spellStart"/>
+              <w:r>
+                <w:rPr>
+                  <w:i/>
+                  <w:iCs/>
+                </w:rPr>
+                <w:t>RLeak</w:t>
+              </w:r>
+              <w:proofErr w:type="spellEnd"/>
+              <w:r>
+                <w:rPr>
+                  <w:i/>
+                  <w:iCs/>
+                </w:rPr>
+                <w:t>&gt;</w:t>
+              </w:r>
+            </w:ins>
+          </w:p>
+          <w:p>
+            <w:pPr>
+              <w:pStyle w:val="BodyText"/>
+              <w:keepNext/>
+              <w:numPr>
+                <w:ilvl w:val="0"/>
+                <w:numId w:val="53"/>
+              </w:numPr>
+              <w:spacing w:before="200"/>
+              <w:rPr>
+                <w:ins w:id="48" w:author="Ibrahem Saed Ahmd" w:date="2025-11-10T17:58:00Z"/>
+                <w:i/>
+                <w:iCs/>
+              </w:rPr>
+            </w:pPr>
+            <w:ins w:id="49" w:author="Ibrahem Saed Ahmd" w:date="2025-11-10T17:58:00Z">
+              <w:r>
+                <w:rPr>
+                  <w:i/>
+                  <w:iCs/>
+                </w:rPr>
+                <w:t>•</w:t>
+              </w:r>
+              <w:r>
+                <w:rPr>
+                  <w:i/>
+                  <w:iCs/>
+                </w:rPr>
+                <w:tab/>
+                <w:t>Optional repeated &lt;Neuron index="</w:t>
+              </w:r>
+              <w:proofErr w:type="spellStart"/>
+              <w:r>
+                <w:rPr>
+                  <w:i/>
+                  <w:iCs/>
+                </w:rPr>
+                <w:t>i</w:t>
+              </w:r>
+              <w:proofErr w:type="spellEnd"/>
+              <w:r>
+                <w:rPr>
+                  <w:i/>
+                  <w:iCs/>
+                </w:rPr>
+                <w:t>"&gt; with any of:</w:t>
+              </w:r>
+            </w:ins>
+          </w:p>
+          <w:p>
+            <w:pPr>
+              <w:pStyle w:val="BodyText"/>
+              <w:keepNext/>
+              <w:numPr>
+                <w:ilvl w:val="0"/>
+                <w:numId w:val="53"/>
+              </w:numPr>
+              <w:spacing w:before="200"/>
+              <w:rPr>
+                <w:ins w:id="50" w:author="Ibrahem Saed Ahmd" w:date="2025-11-10T17:58:00Z"/>
+                <w:i/>
+                <w:iCs/>
+              </w:rPr>
+            </w:pPr>
+            <w:ins w:id="51" w:author="Ibrahem Saed Ahmd" w:date="2025-11-10T17:58:00Z">
+              <w:r>
+                <w:rPr>
+                  <w:i/>
+                  <w:iCs/>
+                </w:rPr>
+                <w:t>•</w:t>
+              </w:r>
+              <w:r>
+                <w:rPr>
+                  <w:i/>
+                  <w:iCs/>
+                </w:rPr>
+                <w:tab/>
+                <w:t>&lt;</w:t>
+              </w:r>
+              <w:proofErr w:type="spellStart"/>
+              <w:r>
+                <w:rPr>
+                  <w:i/>
+                  <w:iCs/>
+                </w:rPr>
+                <w:t>VTh</w:t>
+              </w:r>
+              <w:proofErr w:type="spellEnd"/>
+              <w:r>
+                <w:rPr>
+                  <w:i/>
+                  <w:iCs/>
+                </w:rPr>
+                <w:t>&gt;, &lt;refractory&gt;, &lt;</w:t>
+              </w:r>
+              <w:proofErr w:type="spellStart"/>
+              <w:r>
+                <w:rPr>
+                  <w:i/>
+                  <w:iCs/>
+                </w:rPr>
+                <w:t>RLeak</w:t>
+              </w:r>
+              <w:proofErr w:type="spellEnd"/>
+              <w:r>
+                <w:rPr>
+                  <w:i/>
+                  <w:iCs/>
+                </w:rPr>
+                <w:t>&gt; These populate per-layer vectors:</w:t>
+              </w:r>
+            </w:ins>
+          </w:p>
+          <w:p>
+            <w:pPr>
+              <w:pStyle w:val="BodyText"/>
+              <w:keepNext/>
+              <w:numPr>
+                <w:ilvl w:val="0"/>
+                <w:numId w:val="53"/>
+              </w:numPr>
+              <w:spacing w:before="200"/>
+              <w:rPr>
+                <w:i/>
+                <w:iCs/>
+              </w:rPr>
+            </w:pPr>
+            <w:ins w:id="52" w:author="Ibrahem Saed Ahmd" w:date="2025-11-10T17:58:00Z">
+              <w:r>
+                <w:rPr>
+                  <w:i/>
+                  <w:iCs/>
+                </w:rPr>
+                <w:t>•</w:t>
+              </w:r>
+              <w:r>
+                <w:rPr>
+                  <w:i/>
+                  <w:iCs/>
+                </w:rPr>
+                <w:tab/>
+              </w:r>
+              <w:proofErr w:type="spellStart"/>
+              <w:r>
+                <w:rPr>
+                  <w:i/>
+                  <w:iCs/>
+                </w:rPr>
+                <w:t>biuNeuronVTh</w:t>
+              </w:r>
+              <w:proofErr w:type="spellEnd"/>
+              <w:r>
+                <w:rPr>
+                  <w:i/>
+                  <w:iCs/>
+                </w:rPr>
+                <w:t xml:space="preserve">[layer], </w:t>
+              </w:r>
+              <w:proofErr w:type="spellStart"/>
+              <w:r>
+                <w:rPr>
+                  <w:i/>
+                  <w:iCs/>
+                </w:rPr>
+                <w:t>biuNeuronRefractory</w:t>
+              </w:r>
+              <w:proofErr w:type="spellEnd"/>
+              <w:r>
+                <w:rPr>
+                  <w:i/>
+                  <w:iCs/>
+                </w:rPr>
+                <w:t xml:space="preserve">[layer], </w:t>
+              </w:r>
+              <w:proofErr w:type="spellStart"/>
+              <w:r>
+                <w:rPr>
+                  <w:i/>
+                  <w:iCs/>
+                </w:rPr>
+                <w:t>biuNeuronRLeak</w:t>
+              </w:r>
+              <w:proofErr w:type="spellEnd"/>
+              <w:r>
+                <w:rPr>
+                  <w:i/>
+                  <w:iCs/>
+                </w:rPr>
+                <w:t>[layer]</w:t>
+              </w:r>
+            </w:ins>
+          </w:p>
         </w:tc>
       </w:tr>
     </w:tbl>
@@ -5917,6 +6360,9 @@
       <w:pPr>
         <w:pStyle w:val="Code"/>
         <w:ind w:left="2127"/>
+        <w:rPr>
+          <w:ins w:id="53" w:author="Ibrahem Saed Ahmd" w:date="2025-11-10T17:56:00Z" w16du:dateUtc="2025-11-10T15:56:00Z"/>
+        </w:rPr>
       </w:pPr>
       <w:r>
         <w:tab/>
@@ -5933,6 +6379,200 @@
       <w:pPr>
         <w:pStyle w:val="Code"/>
         <w:ind w:left="2127"/>
+        <w:rPr>
+          <w:ins w:id="54" w:author="Ibrahem Saed Ahmd" w:date="2025-11-10T17:56:00Z" w16du:dateUtc="2025-11-10T15:56:00Z"/>
+        </w:rPr>
+      </w:pPr>
+      <w:ins w:id="55" w:author="Ibrahem Saed Ahmd" w:date="2025-11-10T17:56:00Z" w16du:dateUtc="2025-11-10T15:56:00Z">
+        <w:r>
+          <w:tab/>
+        </w:r>
+        <w:r>
+          <w:tab/>
+        </w:r>
+        <w:r>
+          <w:t>&lt;</w:t>
+        </w:r>
+        <w:proofErr w:type="spellStart"/>
+        <w:r>
+          <w:t>NeuronRange</w:t>
+        </w:r>
+        <w:proofErr w:type="spellEnd"/>
+        <w:r>
+          <w:t xml:space="preserve"> start="0" end="2"&gt;</w:t>
+        </w:r>
+      </w:ins>
+      <w:ins w:id="56" w:author="Ibrahem Saed Ahmd" w:date="2025-11-10T17:57:00Z" w16du:dateUtc="2025-11-10T15:57:00Z">
+        <w:r>
+          <w:t xml:space="preserve"> // optional</w:t>
+        </w:r>
+      </w:ins>
+    </w:p>
+    <w:p>
+      <w:pPr>
+        <w:pStyle w:val="Code"/>
+        <w:ind w:left="2127"/>
+        <w:rPr>
+          <w:ins w:id="57" w:author="Ibrahem Saed Ahmd" w:date="2025-11-10T17:56:00Z" w16du:dateUtc="2025-11-10T15:56:00Z"/>
+        </w:rPr>
+      </w:pPr>
+      <w:ins w:id="58" w:author="Ibrahem Saed Ahmd" w:date="2025-11-10T17:56:00Z" w16du:dateUtc="2025-11-10T15:56:00Z">
+        <w:r>
+          <w:t xml:space="preserve">        &lt;</w:t>
+        </w:r>
+        <w:proofErr w:type="spellStart"/>
+        <w:r>
+          <w:t>VTh</w:t>
+        </w:r>
+        <w:proofErr w:type="spellEnd"/>
+        <w:r>
+          <w:t>&gt;0.5&lt;/</w:t>
+        </w:r>
+        <w:proofErr w:type="spellStart"/>
+        <w:r>
+          <w:t>VTh</w:t>
+        </w:r>
+        <w:proofErr w:type="spellEnd"/>
+        <w:r>
+          <w:t>&gt;</w:t>
+        </w:r>
+      </w:ins>
+    </w:p>
+    <w:p>
+      <w:pPr>
+        <w:pStyle w:val="Code"/>
+        <w:ind w:left="2127"/>
+        <w:rPr>
+          <w:ins w:id="59" w:author="Ibrahem Saed Ahmd" w:date="2025-11-10T17:56:00Z" w16du:dateUtc="2025-11-10T15:56:00Z"/>
+        </w:rPr>
+      </w:pPr>
+      <w:ins w:id="60" w:author="Ibrahem Saed Ahmd" w:date="2025-11-10T17:56:00Z" w16du:dateUtc="2025-11-10T15:56:00Z">
+        <w:r>
+          <w:lastRenderedPageBreak/>
+          <w:t xml:space="preserve">        &lt;</w:t>
+        </w:r>
+        <w:proofErr w:type="spellStart"/>
+        <w:r>
+          <w:t>RLeak</w:t>
+        </w:r>
+        <w:proofErr w:type="spellEnd"/>
+        <w:r>
+          <w:t>&gt;550e6&lt;/</w:t>
+        </w:r>
+        <w:proofErr w:type="spellStart"/>
+        <w:r>
+          <w:t>RLeak</w:t>
+        </w:r>
+        <w:proofErr w:type="spellEnd"/>
+        <w:r>
+          <w:t>&gt;</w:t>
+        </w:r>
+      </w:ins>
+    </w:p>
+    <w:p>
+      <w:pPr>
+        <w:pStyle w:val="Code"/>
+        <w:ind w:left="2127"/>
+        <w:rPr>
+          <w:ins w:id="61" w:author="Ibrahem Saed Ahmd" w:date="2025-11-10T17:56:00Z" w16du:dateUtc="2025-11-10T15:56:00Z"/>
+        </w:rPr>
+      </w:pPr>
+      <w:ins w:id="62" w:author="Ibrahem Saed Ahmd" w:date="2025-11-10T17:56:00Z" w16du:dateUtc="2025-11-10T15:56:00Z">
+        <w:r>
+          <w:t xml:space="preserve">        &lt;refractory&gt;10&lt;/refractory&gt;</w:t>
+        </w:r>
+      </w:ins>
+    </w:p>
+    <w:p>
+      <w:pPr>
+        <w:pStyle w:val="Code"/>
+        <w:ind w:left="2127"/>
+        <w:rPr>
+          <w:ins w:id="63" w:author="Ibrahem Saed Ahmd" w:date="2025-11-10T17:57:00Z" w16du:dateUtc="2025-11-10T15:57:00Z"/>
+        </w:rPr>
+      </w:pPr>
+      <w:ins w:id="64" w:author="Ibrahem Saed Ahmd" w:date="2025-11-10T17:56:00Z" w16du:dateUtc="2025-11-10T15:56:00Z">
+        <w:r>
+          <w:t xml:space="preserve">      &lt;/</w:t>
+        </w:r>
+        <w:proofErr w:type="spellStart"/>
+        <w:r>
+          <w:t>NeuronRange</w:t>
+        </w:r>
+        <w:proofErr w:type="spellEnd"/>
+        <w:r>
+          <w:t>&gt;</w:t>
+        </w:r>
+      </w:ins>
+    </w:p>
+    <w:p>
+      <w:pPr>
+        <w:pStyle w:val="Code"/>
+        <w:ind w:left="2127"/>
+        <w:rPr>
+          <w:ins w:id="65" w:author="Ibrahem Saed Ahmd" w:date="2025-11-10T17:57:00Z" w16du:dateUtc="2025-11-10T15:57:00Z"/>
+        </w:rPr>
+      </w:pPr>
+      <w:ins w:id="66" w:author="Ibrahem Saed Ahmd" w:date="2025-11-10T17:57:00Z" w16du:dateUtc="2025-11-10T15:57:00Z">
+        <w:r>
+          <w:tab/>
+        </w:r>
+        <w:r>
+          <w:tab/>
+        </w:r>
+        <w:r>
+          <w:t>&lt;Neuron index="6"&gt;</w:t>
+        </w:r>
+        <w:r>
+          <w:t xml:space="preserve"> // optional</w:t>
+        </w:r>
+      </w:ins>
+    </w:p>
+    <w:p>
+      <w:pPr>
+        <w:pStyle w:val="Code"/>
+        <w:ind w:left="2127"/>
+        <w:rPr>
+          <w:ins w:id="67" w:author="Ibrahem Saed Ahmd" w:date="2025-11-10T17:57:00Z" w16du:dateUtc="2025-11-10T15:57:00Z"/>
+        </w:rPr>
+      </w:pPr>
+      <w:ins w:id="68" w:author="Ibrahem Saed Ahmd" w:date="2025-11-10T17:57:00Z" w16du:dateUtc="2025-11-10T15:57:00Z">
+        <w:r>
+          <w:t xml:space="preserve">        &lt;</w:t>
+        </w:r>
+        <w:proofErr w:type="spellStart"/>
+        <w:r>
+          <w:t>VTh</w:t>
+        </w:r>
+        <w:proofErr w:type="spellEnd"/>
+        <w:r>
+          <w:t>&gt;0.19&lt;/</w:t>
+        </w:r>
+        <w:proofErr w:type="spellStart"/>
+        <w:r>
+          <w:t>VTh</w:t>
+        </w:r>
+        <w:proofErr w:type="spellEnd"/>
+        <w:r>
+          <w:t>&gt;</w:t>
+        </w:r>
+      </w:ins>
+    </w:p>
+    <w:p>
+      <w:pPr>
+        <w:pStyle w:val="Code"/>
+        <w:ind w:left="2127"/>
+      </w:pPr>
+      <w:ins w:id="69" w:author="Ibrahem Saed Ahmd" w:date="2025-11-10T17:57:00Z" w16du:dateUtc="2025-11-10T15:57:00Z">
+        <w:r>
+          <w:t xml:space="preserve">      &lt;/Neuron&gt;</w:t>
+        </w:r>
+      </w:ins>
+    </w:p>
+    <w:p>
+      <w:pPr>
+        <w:pStyle w:val="Code"/>
+        <w:ind w:left="2127"/>
       </w:pPr>
       <w:r>
         <w:tab/>
@@ -5948,7 +6588,15 @@
         <w:ind w:left="2127"/>
       </w:pPr>
       <w:r>
-        <w:t xml:space="preserve">    &lt;!-- architecture details --&gt;</w:t>
+        <w:t xml:space="preserve">    </w:t>
+      </w:r>
+      <w:proofErr w:type="gramStart"/>
+      <w:r>
+        <w:t>&lt;!--</w:t>
+      </w:r>
+      <w:proofErr w:type="gramEnd"/>
+      <w:r>
+        <w:t xml:space="preserve"> architecture details --&gt;</w:t>
       </w:r>
     </w:p>
     <w:p>
@@ -5988,7 +6636,6 @@
         <w:ind w:left="2127"/>
       </w:pPr>
       <w:r>
-        <w:lastRenderedPageBreak/>
         <w:t xml:space="preserve">Each layer has its own matrix of synapses </w:t>
       </w:r>
       <w:r>
@@ -6104,8 +6751,8 @@
           <w:highlight w:val="yellow"/>
         </w:rPr>
       </w:pPr>
-      <w:bookmarkStart w:id="30" w:name="_Ref205374287"/>
-      <w:bookmarkStart w:id="31" w:name="_Toc206519844"/>
+      <w:bookmarkStart w:id="70" w:name="_Ref205374287"/>
+      <w:bookmarkStart w:id="71" w:name="_Toc206519844"/>
       <w:r>
         <w:t xml:space="preserve">Table </w:t>
       </w:r>
@@ -6135,17 +6782,17 @@
           <w:t>2</w:t>
         </w:r>
       </w:fldSimple>
-      <w:bookmarkEnd w:id="30"/>
+      <w:bookmarkEnd w:id="70"/>
       <w:r>
         <w:t>: BIU Network XML Configuration Parameter Definitions</w:t>
       </w:r>
-      <w:bookmarkEnd w:id="31"/>
+      <w:bookmarkEnd w:id="71"/>
     </w:p>
     <w:tbl>
       <w:tblPr>
         <w:tblStyle w:val="TableGrid"/>
-        <w:tblW w:w="7513" w:type="dxa"/>
-        <w:tblInd w:w="1126" w:type="dxa"/>
+        <w:tblW w:w="9409" w:type="dxa"/>
+        <w:tblInd w:w="-65" w:type="dxa"/>
         <w:tblBorders>
           <w:top w:val="single" w:sz="6" w:space="0" w:color="auto"/>
           <w:left w:val="single" w:sz="6" w:space="0" w:color="auto"/>
@@ -6161,20 +6808,31 @@
         <w:tblLook w:val="04A0" w:firstRow="1" w:lastRow="0" w:firstColumn="1" w:lastColumn="0" w:noHBand="0" w:noVBand="1"/>
       </w:tblPr>
       <w:tblGrid>
-        <w:gridCol w:w="1397"/>
-        <w:gridCol w:w="1659"/>
-        <w:gridCol w:w="1114"/>
-        <w:gridCol w:w="987"/>
-        <w:gridCol w:w="2356"/>
+        <w:gridCol w:w="815"/>
+        <w:gridCol w:w="1283"/>
+        <w:gridCol w:w="72"/>
+        <w:gridCol w:w="1482"/>
+        <w:gridCol w:w="19"/>
+        <w:gridCol w:w="1095"/>
+        <w:gridCol w:w="585"/>
+        <w:gridCol w:w="1384"/>
+        <w:gridCol w:w="869"/>
+        <w:gridCol w:w="1301"/>
+        <w:gridCol w:w="504"/>
       </w:tblGrid>
       <w:tr>
         <w:trPr>
+          <w:gridBefore w:val="1"/>
+          <w:gridAfter w:val="1"/>
+          <w:wBefore w:w="1191" w:type="dxa"/>
+          <w:wAfter w:w="705" w:type="dxa"/>
           <w:cantSplit/>
           <w:tblHeader/>
         </w:trPr>
         <w:tc>
           <w:tcPr>
             <w:tcW w:w="1397" w:type="dxa"/>
+            <w:gridSpan w:val="2"/>
             <w:shd w:val="clear" w:color="auto" w:fill="CECECE"/>
             <w:vAlign w:val="center"/>
           </w:tcPr>
@@ -6205,6 +6863,7 @@
         <w:tc>
           <w:tcPr>
             <w:tcW w:w="1114" w:type="dxa"/>
+            <w:gridSpan w:val="2"/>
             <w:shd w:val="clear" w:color="auto" w:fill="CECECE"/>
             <w:vAlign w:val="center"/>
           </w:tcPr>
@@ -6220,6 +6879,7 @@
         <w:tc>
           <w:tcPr>
             <w:tcW w:w="987" w:type="dxa"/>
+            <w:gridSpan w:val="2"/>
             <w:shd w:val="clear" w:color="auto" w:fill="CECECE"/>
             <w:vAlign w:val="center"/>
           </w:tcPr>
@@ -6235,6 +6895,7 @@
         <w:tc>
           <w:tcPr>
             <w:tcW w:w="2356" w:type="dxa"/>
+            <w:gridSpan w:val="2"/>
             <w:shd w:val="clear" w:color="auto" w:fill="CECECE"/>
             <w:vAlign w:val="center"/>
           </w:tcPr>
@@ -6250,11 +6911,16 @@
       </w:tr>
       <w:tr>
         <w:trPr>
+          <w:gridBefore w:val="1"/>
+          <w:gridAfter w:val="1"/>
+          <w:wBefore w:w="1191" w:type="dxa"/>
+          <w:wAfter w:w="705" w:type="dxa"/>
           <w:cantSplit/>
         </w:trPr>
         <w:tc>
           <w:tcPr>
             <w:tcW w:w="1397" w:type="dxa"/>
+            <w:gridSpan w:val="2"/>
           </w:tcPr>
           <w:p>
             <w:pPr>
@@ -6281,6 +6947,7 @@
         <w:tc>
           <w:tcPr>
             <w:tcW w:w="1114" w:type="dxa"/>
+            <w:gridSpan w:val="2"/>
           </w:tcPr>
           <w:p>
             <w:pPr>
@@ -6302,6 +6969,7 @@
         <w:tc>
           <w:tcPr>
             <w:tcW w:w="987" w:type="dxa"/>
+            <w:gridSpan w:val="2"/>
           </w:tcPr>
           <w:p>
             <w:pPr>
@@ -6315,6 +6983,7 @@
         <w:tc>
           <w:tcPr>
             <w:tcW w:w="2356" w:type="dxa"/>
+            <w:gridSpan w:val="2"/>
           </w:tcPr>
           <w:p>
             <w:pPr>
@@ -6334,11 +7003,16 @@
       </w:tr>
       <w:tr>
         <w:trPr>
+          <w:gridBefore w:val="1"/>
+          <w:gridAfter w:val="1"/>
+          <w:wBefore w:w="1191" w:type="dxa"/>
+          <w:wAfter w:w="705" w:type="dxa"/>
           <w:cantSplit/>
         </w:trPr>
         <w:tc>
           <w:tcPr>
             <w:tcW w:w="1397" w:type="dxa"/>
+            <w:gridSpan w:val="2"/>
           </w:tcPr>
           <w:p>
             <w:pPr>
@@ -6365,6 +7039,7 @@
         <w:tc>
           <w:tcPr>
             <w:tcW w:w="1114" w:type="dxa"/>
+            <w:gridSpan w:val="2"/>
           </w:tcPr>
           <w:p>
             <w:pPr>
@@ -6386,6 +7061,7 @@
         <w:tc>
           <w:tcPr>
             <w:tcW w:w="987" w:type="dxa"/>
+            <w:gridSpan w:val="2"/>
           </w:tcPr>
           <w:p>
             <w:pPr>
@@ -6399,6 +7075,7 @@
         <w:tc>
           <w:tcPr>
             <w:tcW w:w="2356" w:type="dxa"/>
+            <w:gridSpan w:val="2"/>
           </w:tcPr>
           <w:p>
             <w:pPr>
@@ -6412,11 +7089,16 @@
       </w:tr>
       <w:tr>
         <w:trPr>
+          <w:gridBefore w:val="1"/>
+          <w:gridAfter w:val="1"/>
+          <w:wBefore w:w="1191" w:type="dxa"/>
+          <w:wAfter w:w="705" w:type="dxa"/>
           <w:cantSplit/>
         </w:trPr>
         <w:tc>
           <w:tcPr>
             <w:tcW w:w="1397" w:type="dxa"/>
+            <w:gridSpan w:val="2"/>
           </w:tcPr>
           <w:p>
             <w:pPr>
@@ -6443,6 +7125,7 @@
         <w:tc>
           <w:tcPr>
             <w:tcW w:w="1114" w:type="dxa"/>
+            <w:gridSpan w:val="2"/>
           </w:tcPr>
           <w:p>
             <w:pPr>
@@ -6456,6 +7139,7 @@
         <w:tc>
           <w:tcPr>
             <w:tcW w:w="987" w:type="dxa"/>
+            <w:gridSpan w:val="2"/>
           </w:tcPr>
           <w:p>
             <w:pPr>
@@ -6469,6 +7153,7 @@
         <w:tc>
           <w:tcPr>
             <w:tcW w:w="2356" w:type="dxa"/>
+            <w:gridSpan w:val="2"/>
           </w:tcPr>
           <w:p>
             <w:pPr>
@@ -6482,11 +7167,16 @@
       </w:tr>
       <w:tr>
         <w:trPr>
+          <w:gridBefore w:val="1"/>
+          <w:gridAfter w:val="1"/>
+          <w:wBefore w:w="1191" w:type="dxa"/>
+          <w:wAfter w:w="705" w:type="dxa"/>
           <w:cantSplit/>
         </w:trPr>
         <w:tc>
           <w:tcPr>
             <w:tcW w:w="1397" w:type="dxa"/>
+            <w:gridSpan w:val="2"/>
           </w:tcPr>
           <w:p>
             <w:pPr>
@@ -6515,6 +7205,7 @@
         <w:tc>
           <w:tcPr>
             <w:tcW w:w="1114" w:type="dxa"/>
+            <w:gridSpan w:val="2"/>
           </w:tcPr>
           <w:p>
             <w:pPr>
@@ -6528,6 +7219,7 @@
         <w:tc>
           <w:tcPr>
             <w:tcW w:w="987" w:type="dxa"/>
+            <w:gridSpan w:val="2"/>
           </w:tcPr>
           <w:p>
             <w:pPr>
@@ -6541,6 +7233,7 @@
         <w:tc>
           <w:tcPr>
             <w:tcW w:w="2356" w:type="dxa"/>
+            <w:gridSpan w:val="2"/>
           </w:tcPr>
           <w:p>
             <w:pPr>
@@ -6554,11 +7247,16 @@
       </w:tr>
       <w:tr>
         <w:trPr>
+          <w:gridBefore w:val="1"/>
+          <w:gridAfter w:val="1"/>
+          <w:wBefore w:w="1191" w:type="dxa"/>
+          <w:wAfter w:w="705" w:type="dxa"/>
           <w:cantSplit/>
         </w:trPr>
         <w:tc>
           <w:tcPr>
             <w:tcW w:w="1397" w:type="dxa"/>
+            <w:gridSpan w:val="2"/>
           </w:tcPr>
           <w:p>
             <w:pPr>
@@ -6585,6 +7283,7 @@
         <w:tc>
           <w:tcPr>
             <w:tcW w:w="1114" w:type="dxa"/>
+            <w:gridSpan w:val="2"/>
           </w:tcPr>
           <w:p>
             <w:pPr>
@@ -6598,6 +7297,7 @@
         <w:tc>
           <w:tcPr>
             <w:tcW w:w="987" w:type="dxa"/>
+            <w:gridSpan w:val="2"/>
           </w:tcPr>
           <w:p>
             <w:pPr>
@@ -6611,6 +7311,7 @@
         <w:tc>
           <w:tcPr>
             <w:tcW w:w="2356" w:type="dxa"/>
+            <w:gridSpan w:val="2"/>
           </w:tcPr>
           <w:p>
             <w:pPr>
@@ -6632,11 +7333,16 @@
       </w:tr>
       <w:tr>
         <w:trPr>
+          <w:gridBefore w:val="1"/>
+          <w:gridAfter w:val="1"/>
+          <w:wBefore w:w="1191" w:type="dxa"/>
+          <w:wAfter w:w="705" w:type="dxa"/>
           <w:cantSplit/>
         </w:trPr>
         <w:tc>
           <w:tcPr>
             <w:tcW w:w="1397" w:type="dxa"/>
+            <w:gridSpan w:val="2"/>
           </w:tcPr>
           <w:p>
             <w:pPr>
@@ -6663,6 +7369,7 @@
         <w:tc>
           <w:tcPr>
             <w:tcW w:w="1114" w:type="dxa"/>
+            <w:gridSpan w:val="2"/>
           </w:tcPr>
           <w:p>
             <w:pPr>
@@ -6676,6 +7383,7 @@
         <w:tc>
           <w:tcPr>
             <w:tcW w:w="987" w:type="dxa"/>
+            <w:gridSpan w:val="2"/>
           </w:tcPr>
           <w:p>
             <w:pPr>
@@ -6689,6 +7397,7 @@
         <w:tc>
           <w:tcPr>
             <w:tcW w:w="2356" w:type="dxa"/>
+            <w:gridSpan w:val="2"/>
           </w:tcPr>
           <w:p>
             <w:pPr>
@@ -6708,11 +7417,16 @@
       </w:tr>
       <w:tr>
         <w:trPr>
+          <w:gridBefore w:val="1"/>
+          <w:gridAfter w:val="1"/>
+          <w:wBefore w:w="1191" w:type="dxa"/>
+          <w:wAfter w:w="705" w:type="dxa"/>
           <w:cantSplit/>
         </w:trPr>
         <w:tc>
           <w:tcPr>
             <w:tcW w:w="1397" w:type="dxa"/>
+            <w:gridSpan w:val="2"/>
           </w:tcPr>
           <w:p>
             <w:pPr>
@@ -6739,6 +7453,7 @@
         <w:tc>
           <w:tcPr>
             <w:tcW w:w="1114" w:type="dxa"/>
+            <w:gridSpan w:val="2"/>
           </w:tcPr>
           <w:p>
             <w:pPr>
@@ -6752,6 +7467,7 @@
         <w:tc>
           <w:tcPr>
             <w:tcW w:w="987" w:type="dxa"/>
+            <w:gridSpan w:val="2"/>
           </w:tcPr>
           <w:p>
             <w:pPr>
@@ -6765,6 +7481,7 @@
         <w:tc>
           <w:tcPr>
             <w:tcW w:w="2356" w:type="dxa"/>
+            <w:gridSpan w:val="2"/>
           </w:tcPr>
           <w:p>
             <w:pPr>
@@ -6778,11 +7495,16 @@
       </w:tr>
       <w:tr>
         <w:trPr>
+          <w:gridBefore w:val="1"/>
+          <w:gridAfter w:val="1"/>
+          <w:wBefore w:w="1191" w:type="dxa"/>
+          <w:wAfter w:w="705" w:type="dxa"/>
           <w:cantSplit/>
         </w:trPr>
         <w:tc>
           <w:tcPr>
             <w:tcW w:w="1397" w:type="dxa"/>
+            <w:gridSpan w:val="2"/>
           </w:tcPr>
           <w:p>
             <w:pPr>
@@ -6790,6 +7512,7 @@
               <w:keepNext/>
             </w:pPr>
             <w:r>
+              <w:lastRenderedPageBreak/>
               <w:t>Cl</w:t>
             </w:r>
           </w:p>
@@ -6811,6 +7534,7 @@
         <w:tc>
           <w:tcPr>
             <w:tcW w:w="1114" w:type="dxa"/>
+            <w:gridSpan w:val="2"/>
           </w:tcPr>
           <w:p>
             <w:pPr>
@@ -6833,6 +7557,7 @@
         <w:tc>
           <w:tcPr>
             <w:tcW w:w="987" w:type="dxa"/>
+            <w:gridSpan w:val="2"/>
           </w:tcPr>
           <w:p>
             <w:pPr>
@@ -6852,6 +7577,7 @@
         <w:tc>
           <w:tcPr>
             <w:tcW w:w="2356" w:type="dxa"/>
+            <w:gridSpan w:val="2"/>
           </w:tcPr>
           <w:p>
             <w:pPr>
@@ -6866,11 +7592,16 @@
       </w:tr>
       <w:tr>
         <w:trPr>
+          <w:gridBefore w:val="1"/>
+          <w:gridAfter w:val="1"/>
+          <w:wBefore w:w="1191" w:type="dxa"/>
+          <w:wAfter w:w="705" w:type="dxa"/>
           <w:cantSplit/>
         </w:trPr>
         <w:tc>
           <w:tcPr>
             <w:tcW w:w="1397" w:type="dxa"/>
+            <w:gridSpan w:val="2"/>
           </w:tcPr>
           <w:p>
             <w:pPr>
@@ -6901,6 +7632,7 @@
         <w:tc>
           <w:tcPr>
             <w:tcW w:w="1114" w:type="dxa"/>
+            <w:gridSpan w:val="2"/>
           </w:tcPr>
           <w:p>
             <w:pPr>
@@ -6915,6 +7647,7 @@
         <w:tc>
           <w:tcPr>
             <w:tcW w:w="987" w:type="dxa"/>
+            <w:gridSpan w:val="2"/>
           </w:tcPr>
           <w:p>
             <w:pPr>
@@ -6929,6 +7662,7 @@
         <w:tc>
           <w:tcPr>
             <w:tcW w:w="2356" w:type="dxa"/>
+            <w:gridSpan w:val="2"/>
           </w:tcPr>
           <w:p>
             <w:pPr>
@@ -6943,19 +7677,374 @@
       </w:tr>
       <w:tr>
         <w:trPr>
+          <w:gridAfter w:val="1"/>
+          <w:wAfter w:w="705" w:type="dxa"/>
+          <w:cantSplit/>
+          <w:ins w:id="72" w:author="Ibrahem Saed Ahmd" w:date="2025-11-10T17:50:00Z" w16du:dateUtc="2025-11-10T15:50:00Z"/>
+        </w:trPr>
+        <w:tc>
+          <w:tcPr>
+            <w:tcW w:w="2588" w:type="dxa"/>
+            <w:gridSpan w:val="3"/>
+          </w:tcPr>
+          <w:p>
+            <w:pPr>
+              <w:pStyle w:val="TabNormal"/>
+              <w:rPr>
+                <w:ins w:id="73" w:author="Ibrahem Saed Ahmd" w:date="2025-11-10T17:50:00Z" w16du:dateUtc="2025-11-10T15:50:00Z"/>
+              </w:rPr>
+            </w:pPr>
+            <w:ins w:id="74" w:author="Ibrahem Saed Ahmd" w:date="2025-11-10T17:50:00Z" w16du:dateUtc="2025-11-10T15:50:00Z">
+              <w:r>
+                <w:t>Nu</w:t>
+              </w:r>
+            </w:ins>
+          </w:p>
+        </w:tc>
+        <w:tc>
+          <w:tcPr>
+            <w:tcW w:w="1659" w:type="dxa"/>
+          </w:tcPr>
+          <w:p>
+            <w:pPr>
+              <w:pStyle w:val="TabNormal"/>
+              <w:rPr>
+                <w:ins w:id="75" w:author="Ibrahem Saed Ahmd" w:date="2025-11-10T17:50:00Z" w16du:dateUtc="2025-11-10T15:50:00Z"/>
+              </w:rPr>
+            </w:pPr>
+            <w:ins w:id="76" w:author="Ibrahem Saed Ahmd" w:date="2025-11-10T17:50:00Z" w16du:dateUtc="2025-11-10T15:50:00Z">
+              <w:r>
+                <w:t>Number of synaptic inputs</w:t>
+              </w:r>
+            </w:ins>
+          </w:p>
+        </w:tc>
+        <w:tc>
+          <w:tcPr>
+            <w:tcW w:w="1114" w:type="dxa"/>
+            <w:gridSpan w:val="2"/>
+          </w:tcPr>
+          <w:p>
+            <w:pPr>
+              <w:pStyle w:val="TabNormal"/>
+              <w:rPr>
+                <w:ins w:id="77" w:author="Ibrahem Saed Ahmd" w:date="2025-11-10T17:50:00Z" w16du:dateUtc="2025-11-10T15:50:00Z"/>
+              </w:rPr>
+            </w:pPr>
+            <w:ins w:id="78" w:author="Ibrahem Saed Ahmd" w:date="2025-11-10T17:50:00Z" w16du:dateUtc="2025-11-10T15:50:00Z">
+              <w:r>
+                <w:t>N/A</w:t>
+              </w:r>
+            </w:ins>
+          </w:p>
+        </w:tc>
+        <w:tc>
+          <w:tcPr>
+            <w:tcW w:w="987" w:type="dxa"/>
+            <w:gridSpan w:val="2"/>
+          </w:tcPr>
+          <w:p>
+            <w:pPr>
+              <w:pStyle w:val="TabNormal"/>
+              <w:rPr>
+                <w:ins w:id="79" w:author="Ibrahem Saed Ahmd" w:date="2025-11-10T17:50:00Z" w16du:dateUtc="2025-11-10T15:50:00Z"/>
+              </w:rPr>
+            </w:pPr>
+            <w:ins w:id="80" w:author="Ibrahem Saed Ahmd" w:date="2025-11-10T17:50:00Z" w16du:dateUtc="2025-11-10T15:50:00Z">
+              <w:r>
+                <w:t>(varies by layer)</w:t>
+              </w:r>
+            </w:ins>
+          </w:p>
+        </w:tc>
+        <w:tc>
+          <w:tcPr>
+            <w:tcW w:w="2356" w:type="dxa"/>
+            <w:gridSpan w:val="2"/>
+          </w:tcPr>
+          <w:p>
+            <w:pPr>
+              <w:pStyle w:val="TabNormal"/>
+              <w:rPr>
+                <w:ins w:id="81" w:author="Ibrahem Saed Ahmd" w:date="2025-11-10T17:50:00Z" w16du:dateUtc="2025-11-10T15:50:00Z"/>
+              </w:rPr>
+            </w:pPr>
+            <w:ins w:id="82" w:author="Ibrahem Saed Ahmd" w:date="2025-11-10T17:50:00Z" w16du:dateUtc="2025-11-10T15:50:00Z">
+              <w:r>
+                <w:t>Determines</w:t>
+              </w:r>
+              <w:r>
+                <w:t xml:space="preserve"> the</w:t>
+              </w:r>
+              <w:r>
+                <w:t xml:space="preserve"> total Cu contribution per neuron</w:t>
+              </w:r>
+            </w:ins>
+          </w:p>
+        </w:tc>
+      </w:tr>
+      <w:tr>
+        <w:trPr>
+          <w:gridBefore w:val="1"/>
+          <w:wBefore w:w="1191" w:type="dxa"/>
+          <w:cantSplit/>
+          <w:ins w:id="83" w:author="Ibrahem Saed Ahmd" w:date="2025-11-10T17:50:00Z" w16du:dateUtc="2025-11-10T15:50:00Z"/>
+        </w:trPr>
+        <w:tc>
+          <w:tcPr>
+            <w:tcW w:w="1294" w:type="dxa"/>
+          </w:tcPr>
+          <w:p>
+            <w:pPr>
+              <w:pStyle w:val="TabNormal"/>
+              <w:rPr>
+                <w:ins w:id="84" w:author="Ibrahem Saed Ahmd" w:date="2025-11-10T17:50:00Z" w16du:dateUtc="2025-11-10T15:50:00Z"/>
+              </w:rPr>
+            </w:pPr>
+            <w:proofErr w:type="spellStart"/>
+            <w:ins w:id="85" w:author="Ibrahem Saed Ahmd" w:date="2025-11-10T17:51:00Z" w16du:dateUtc="2025-11-10T15:51:00Z">
+              <w:r>
+                <w:t>DSBitWidth</w:t>
+              </w:r>
+            </w:ins>
+            <w:proofErr w:type="spellEnd"/>
+          </w:p>
+        </w:tc>
+        <w:tc>
+          <w:tcPr>
+            <w:tcW w:w="1781" w:type="dxa"/>
+            <w:gridSpan w:val="3"/>
+          </w:tcPr>
+          <w:p>
+            <w:pPr>
+              <w:pStyle w:val="TabNormal"/>
+              <w:rPr>
+                <w:ins w:id="86" w:author="Ibrahem Saed Ahmd" w:date="2025-11-10T17:50:00Z" w16du:dateUtc="2025-11-10T15:50:00Z"/>
+              </w:rPr>
+            </w:pPr>
+            <w:ins w:id="87" w:author="Ibrahem Saed Ahmd" w:date="2025-11-10T17:52:00Z" w16du:dateUtc="2025-11-10T15:52:00Z">
+              <w:r>
+                <w:t xml:space="preserve">Number of </w:t>
+              </w:r>
+              <w:r>
+                <w:t>bit</w:t>
+              </w:r>
+            </w:ins>
+            <w:ins w:id="88" w:author="Ibrahem Saed Ahmd" w:date="2025-11-10T17:54:00Z" w16du:dateUtc="2025-11-10T15:54:00Z">
+              <w:r>
+                <w:t>s</w:t>
+              </w:r>
+            </w:ins>
+            <w:ins w:id="89" w:author="Ibrahem Saed Ahmd" w:date="2025-11-10T17:52:00Z" w16du:dateUtc="2025-11-10T15:52:00Z">
+              <w:r>
+                <w:t xml:space="preserve"> width</w:t>
+              </w:r>
+            </w:ins>
+          </w:p>
+        </w:tc>
+        <w:tc>
+          <w:tcPr>
+            <w:tcW w:w="1371" w:type="dxa"/>
+            <w:gridSpan w:val="2"/>
+          </w:tcPr>
+          <w:p>
+            <w:pPr>
+              <w:pStyle w:val="TabNormal"/>
+              <w:rPr>
+                <w:ins w:id="90" w:author="Ibrahem Saed Ahmd" w:date="2025-11-10T17:50:00Z" w16du:dateUtc="2025-11-10T15:50:00Z"/>
+              </w:rPr>
+            </w:pPr>
+            <w:ins w:id="91" w:author="Ibrahem Saed Ahmd" w:date="2025-11-10T17:54:00Z" w16du:dateUtc="2025-11-10T15:54:00Z">
+              <w:r>
+                <w:t>integer</w:t>
+              </w:r>
+            </w:ins>
+          </w:p>
+        </w:tc>
+        <w:tc>
+          <w:tcPr>
+            <w:tcW w:w="1635" w:type="dxa"/>
+            <w:gridSpan w:val="2"/>
+          </w:tcPr>
+          <w:p>
+            <w:pPr>
+              <w:pStyle w:val="TabNormal"/>
+              <w:rPr>
+                <w:ins w:id="92" w:author="Ibrahem Saed Ahmd" w:date="2025-11-10T17:50:00Z" w16du:dateUtc="2025-11-10T15:50:00Z"/>
+              </w:rPr>
+            </w:pPr>
+            <w:ins w:id="93" w:author="Ibrahem Saed Ahmd" w:date="2025-11-10T17:52:00Z" w16du:dateUtc="2025-11-10T15:52:00Z">
+              <w:r>
+                <w:t>4/8</w:t>
+              </w:r>
+            </w:ins>
+          </w:p>
+        </w:tc>
+        <w:tc>
+          <w:tcPr>
+            <w:tcW w:w="2137" w:type="dxa"/>
+            <w:gridSpan w:val="2"/>
+          </w:tcPr>
+          <w:p>
+            <w:pPr>
+              <w:pStyle w:val="TabNormal"/>
+              <w:rPr>
+                <w:ins w:id="94" w:author="Ibrahem Saed Ahmd" w:date="2025-11-10T17:50:00Z" w16du:dateUtc="2025-11-10T15:50:00Z"/>
+              </w:rPr>
+            </w:pPr>
+            <w:ins w:id="95" w:author="Ibrahem Saed Ahmd" w:date="2025-11-10T17:50:00Z" w16du:dateUtc="2025-11-10T15:50:00Z">
+              <w:r>
+                <w:t>Determines</w:t>
+              </w:r>
+              <w:r>
+                <w:t xml:space="preserve"> the</w:t>
+              </w:r>
+              <w:r>
+                <w:t xml:space="preserve"> total Cu contribution per neuron</w:t>
+              </w:r>
+            </w:ins>
+          </w:p>
+        </w:tc>
+      </w:tr>
+      <w:tr>
+        <w:trPr>
+          <w:gridBefore w:val="1"/>
+          <w:wBefore w:w="1191" w:type="dxa"/>
+          <w:cantSplit/>
+          <w:ins w:id="96" w:author="Ibrahem Saed Ahmd" w:date="2025-11-10T17:50:00Z" w16du:dateUtc="2025-11-10T15:50:00Z"/>
+        </w:trPr>
+        <w:tc>
+          <w:tcPr>
+            <w:tcW w:w="1294" w:type="dxa"/>
+          </w:tcPr>
+          <w:p>
+            <w:pPr>
+              <w:pStyle w:val="TabNormal"/>
+              <w:rPr>
+                <w:ins w:id="97" w:author="Ibrahem Saed Ahmd" w:date="2025-11-10T17:50:00Z" w16du:dateUtc="2025-11-10T15:50:00Z"/>
+              </w:rPr>
+            </w:pPr>
+            <w:proofErr w:type="spellStart"/>
+            <w:ins w:id="98" w:author="Ibrahem Saed Ahmd" w:date="2025-11-10T17:51:00Z" w16du:dateUtc="2025-11-10T15:51:00Z">
+              <w:r>
+                <w:t>DSClockMHz</w:t>
+              </w:r>
+            </w:ins>
+            <w:proofErr w:type="spellEnd"/>
+          </w:p>
+        </w:tc>
+        <w:tc>
+          <w:tcPr>
+            <w:tcW w:w="1781" w:type="dxa"/>
+            <w:gridSpan w:val="3"/>
+          </w:tcPr>
+          <w:p>
+            <w:pPr>
+              <w:pStyle w:val="TabNormal"/>
+              <w:rPr>
+                <w:ins w:id="99" w:author="Ibrahem Saed Ahmd" w:date="2025-11-10T17:50:00Z" w16du:dateUtc="2025-11-10T15:50:00Z"/>
+              </w:rPr>
+            </w:pPr>
+            <w:ins w:id="100" w:author="Ibrahem Saed Ahmd" w:date="2025-11-10T17:54:00Z" w16du:dateUtc="2025-11-10T15:54:00Z">
+              <w:r>
+                <w:t>Clock frequency of DS</w:t>
+              </w:r>
+            </w:ins>
+          </w:p>
+        </w:tc>
+        <w:tc>
+          <w:tcPr>
+            <w:tcW w:w="1371" w:type="dxa"/>
+            <w:gridSpan w:val="2"/>
+          </w:tcPr>
+          <w:p>
+            <w:pPr>
+              <w:pStyle w:val="TabNormal"/>
+              <w:rPr>
+                <w:ins w:id="101" w:author="Ibrahem Saed Ahmd" w:date="2025-11-10T17:50:00Z" w16du:dateUtc="2025-11-10T15:50:00Z"/>
+              </w:rPr>
+            </w:pPr>
+            <w:ins w:id="102" w:author="Ibrahem Saed Ahmd" w:date="2025-11-10T17:55:00Z" w16du:dateUtc="2025-11-10T15:55:00Z">
+              <w:r>
+                <w:t>integer</w:t>
+              </w:r>
+            </w:ins>
+          </w:p>
+        </w:tc>
+        <w:tc>
+          <w:tcPr>
+            <w:tcW w:w="1635" w:type="dxa"/>
+            <w:gridSpan w:val="2"/>
+          </w:tcPr>
+          <w:p>
+            <w:pPr>
+              <w:pStyle w:val="TabNormal"/>
+              <w:rPr>
+                <w:ins w:id="103" w:author="Ibrahem Saed Ahmd" w:date="2025-11-10T17:50:00Z" w16du:dateUtc="2025-11-10T15:50:00Z"/>
+              </w:rPr>
+            </w:pPr>
+            <w:ins w:id="104" w:author="Ibrahem Saed Ahmd" w:date="2025-11-10T17:56:00Z" w16du:dateUtc="2025-11-10T15:56:00Z">
+              <w:r>
+                <w:t>10</w:t>
+              </w:r>
+            </w:ins>
+          </w:p>
+        </w:tc>
+        <w:tc>
+          <w:tcPr>
+            <w:tcW w:w="2137" w:type="dxa"/>
+            <w:gridSpan w:val="2"/>
+          </w:tcPr>
+          <w:p>
+            <w:pPr>
+              <w:pStyle w:val="TabNormal"/>
+              <w:rPr>
+                <w:ins w:id="105" w:author="Ibrahem Saed Ahmd" w:date="2025-11-10T17:50:00Z" w16du:dateUtc="2025-11-10T15:50:00Z"/>
+              </w:rPr>
+            </w:pPr>
+            <w:ins w:id="106" w:author="Ibrahem Saed Ahmd" w:date="2025-11-10T17:50:00Z" w16du:dateUtc="2025-11-10T15:50:00Z">
+              <w:r>
+                <w:t>Determines</w:t>
+              </w:r>
+              <w:r>
+                <w:t xml:space="preserve"> the</w:t>
+              </w:r>
+              <w:r>
+                <w:t xml:space="preserve"> total Cu contribution per neuron</w:t>
+              </w:r>
+            </w:ins>
+          </w:p>
+        </w:tc>
+      </w:tr>
+      <w:tr>
+        <w:trPr>
+          <w:gridBefore w:val="1"/>
+          <w:gridAfter w:val="1"/>
+          <w:wBefore w:w="1191" w:type="dxa"/>
+          <w:wAfter w:w="705" w:type="dxa"/>
           <w:cantSplit/>
         </w:trPr>
         <w:tc>
           <w:tcPr>
             <w:tcW w:w="1397" w:type="dxa"/>
+            <w:gridSpan w:val="2"/>
           </w:tcPr>
           <w:p>
             <w:pPr>
               <w:pStyle w:val="TabNormal"/>
             </w:pPr>
-            <w:r>
-              <w:t>Nu</w:t>
-            </w:r>
+            <w:proofErr w:type="spellStart"/>
+            <w:ins w:id="107" w:author="Ibrahem Saed Ahmd" w:date="2025-11-10T17:51:00Z" w16du:dateUtc="2025-11-10T15:51:00Z">
+              <w:r>
+                <w:t>DSMode</w:t>
+              </w:r>
+            </w:ins>
+            <w:proofErr w:type="spellEnd"/>
+            <w:del w:id="108" w:author="Ibrahem Saed Ahmd" w:date="2025-11-10T17:51:00Z" w16du:dateUtc="2025-11-10T15:51:00Z">
+              <w:r>
+                <w:delText>Nu</w:delText>
+              </w:r>
+            </w:del>
           </w:p>
         </w:tc>
         <w:tc>
@@ -6966,40 +8055,113 @@
             <w:pPr>
               <w:pStyle w:val="TabNormal"/>
             </w:pPr>
-            <w:r>
-              <w:t>Number of synaptic inputs</w:t>
-            </w:r>
+            <w:del w:id="109" w:author="Ibrahem Saed Ahmd" w:date="2025-11-10T17:52:00Z" w16du:dateUtc="2025-11-10T15:52:00Z">
+              <w:r>
+                <w:delText xml:space="preserve">Number </w:delText>
+              </w:r>
+            </w:del>
+            <w:proofErr w:type="gramStart"/>
+            <w:ins w:id="110" w:author="Ibrahem Saed Ahmd" w:date="2025-11-10T17:52:00Z" w16du:dateUtc="2025-11-10T15:52:00Z">
+              <w:r>
+                <w:t>activation</w:t>
+              </w:r>
+              <w:proofErr w:type="gramEnd"/>
+              <w:r>
+                <w:t xml:space="preserve"> </w:t>
+              </w:r>
+              <w:proofErr w:type="gramStart"/>
+              <w:r>
+                <w:t xml:space="preserve">mode </w:t>
+              </w:r>
+              <w:r>
+                <w:t xml:space="preserve"> </w:t>
+              </w:r>
+            </w:ins>
+            <w:r>
+              <w:t>of</w:t>
+            </w:r>
+            <w:proofErr w:type="gramEnd"/>
+            <w:ins w:id="111" w:author="Ibrahem Saed Ahmd" w:date="2025-11-10T17:52:00Z" w16du:dateUtc="2025-11-10T15:52:00Z">
+              <w:r>
+                <w:t xml:space="preserve"> digital to spike conver</w:t>
+              </w:r>
+            </w:ins>
+            <w:ins w:id="112" w:author="Ibrahem Saed Ahmd" w:date="2025-11-10T17:53:00Z" w16du:dateUtc="2025-11-10T15:53:00Z">
+              <w:r>
+                <w:t>ter</w:t>
+              </w:r>
+            </w:ins>
+            <w:r>
+              <w:t xml:space="preserve"> </w:t>
+            </w:r>
+            <w:del w:id="113" w:author="Ibrahem Saed Ahmd" w:date="2025-11-10T17:52:00Z" w16du:dateUtc="2025-11-10T15:52:00Z">
+              <w:r>
+                <w:delText>synaptic inputs</w:delText>
+              </w:r>
+            </w:del>
+            <w:ins w:id="114" w:author="Ibrahem Saed Ahmd" w:date="2025-11-10T17:52:00Z" w16du:dateUtc="2025-11-10T15:52:00Z">
+              <w:r>
+                <w:t>bit width</w:t>
+              </w:r>
+            </w:ins>
           </w:p>
         </w:tc>
         <w:tc>
           <w:tcPr>
             <w:tcW w:w="1114" w:type="dxa"/>
+            <w:gridSpan w:val="2"/>
           </w:tcPr>
           <w:p>
             <w:pPr>
               <w:pStyle w:val="TabNormal"/>
             </w:pPr>
-            <w:r>
-              <w:t>N/A</w:t>
-            </w:r>
+            <w:del w:id="115" w:author="Ibrahem Saed Ahmd" w:date="2025-11-10T17:51:00Z" w16du:dateUtc="2025-11-10T15:51:00Z">
+              <w:r>
+                <w:delText>N/A</w:delText>
+              </w:r>
+            </w:del>
+            <w:ins w:id="116" w:author="Ibrahem Saed Ahmd" w:date="2025-11-10T17:53:00Z" w16du:dateUtc="2025-11-10T15:53:00Z">
+              <w:r>
+                <w:t>string</w:t>
+              </w:r>
+            </w:ins>
           </w:p>
         </w:tc>
         <w:tc>
           <w:tcPr>
             <w:tcW w:w="987" w:type="dxa"/>
+            <w:gridSpan w:val="2"/>
           </w:tcPr>
           <w:p>
             <w:pPr>
               <w:pStyle w:val="TabNormal"/>
             </w:pPr>
-            <w:r>
-              <w:t>(varies by layer)</w:t>
-            </w:r>
+            <w:proofErr w:type="spellStart"/>
+            <w:ins w:id="117" w:author="Ibrahem Saed Ahmd" w:date="2025-11-10T17:53:00Z" w16du:dateUtc="2025-11-10T15:53:00Z">
+              <w:r>
+                <w:t>ThresholdMode</w:t>
+              </w:r>
+              <w:proofErr w:type="spellEnd"/>
+              <w:r>
+                <w:t xml:space="preserve"> | </w:t>
+              </w:r>
+              <w:proofErr w:type="spellStart"/>
+              <w:r>
+                <w:t>FrequencyMode</w:t>
+              </w:r>
+            </w:ins>
+            <w:proofErr w:type="spellEnd"/>
+            <w:del w:id="118" w:author="Ibrahem Saed Ahmd" w:date="2025-11-10T17:51:00Z" w16du:dateUtc="2025-11-10T15:51:00Z">
+              <w:r>
+                <w:delText>(varies by layer)</w:delText>
+              </w:r>
+            </w:del>
           </w:p>
         </w:tc>
         <w:tc>
           <w:tcPr>
             <w:tcW w:w="2356" w:type="dxa"/>
+            <w:gridSpan w:val="2"/>
           </w:tcPr>
           <w:p>
             <w:pPr>
@@ -7012,8 +8174,18 @@
               <w:t xml:space="preserve"> the</w:t>
             </w:r>
             <w:r>
-              <w:t xml:space="preserve"> total Cu contribution per neuron</w:t>
-            </w:r>
+              <w:t xml:space="preserve"> </w:t>
+            </w:r>
+            <w:ins w:id="119" w:author="Ibrahem Saed Ahmd" w:date="2025-11-10T17:53:00Z" w16du:dateUtc="2025-11-10T15:53:00Z">
+              <w:r>
+                <w:t>activation mode of the DS</w:t>
+              </w:r>
+            </w:ins>
+            <w:del w:id="120" w:author="Ibrahem Saed Ahmd" w:date="2025-11-10T17:53:00Z" w16du:dateUtc="2025-11-10T15:53:00Z">
+              <w:r>
+                <w:delText>total Cu contribution per neuron</w:delText>
+              </w:r>
+            </w:del>
           </w:p>
         </w:tc>
       </w:tr>
@@ -7024,7 +8196,6 @@
         <w:keepNext/>
       </w:pPr>
       <w:r>
-        <w:lastRenderedPageBreak/>
         <w:t>In a plain TXT file, define the neuron values.</w:t>
       </w:r>
     </w:p>
@@ -7385,8 +8556,8 @@
       <w:pPr>
         <w:pStyle w:val="Heading2"/>
       </w:pPr>
-      <w:bookmarkStart w:id="32" w:name="_Ref204517580"/>
-      <w:bookmarkStart w:id="33" w:name="_Toc206519835"/>
+      <w:bookmarkStart w:id="121" w:name="_Ref204517580"/>
+      <w:bookmarkStart w:id="122" w:name="_Toc206519835"/>
       <w:r>
         <w:lastRenderedPageBreak/>
         <w:t xml:space="preserve">Step 2: </w:t>
@@ -7400,8 +8571,8 @@
       <w:r>
         <w:t>ile</w:t>
       </w:r>
-      <w:bookmarkEnd w:id="32"/>
-      <w:bookmarkEnd w:id="33"/>
+      <w:bookmarkEnd w:id="121"/>
+      <w:bookmarkEnd w:id="122"/>
     </w:p>
     <w:p>
       <w:pPr>
@@ -7578,107 +8749,331 @@
         <w:pStyle w:val="Code"/>
         <w:keepNext/>
         <w:ind w:left="2127"/>
-      </w:pPr>
-      <w:r>
-        <w:t>{</w:t>
-      </w:r>
+        <w:rPr>
+          <w:ins w:id="123" w:author="Ibrahem Saed Ahmd" w:date="2025-11-10T18:00:00Z"/>
+        </w:rPr>
+      </w:pPr>
+      <w:ins w:id="124" w:author="Ibrahem Saed Ahmd" w:date="2025-11-10T18:00:00Z">
+        <w:r>
+          <w:t>{</w:t>
+        </w:r>
+      </w:ins>
     </w:p>
     <w:p>
       <w:pPr>
         <w:pStyle w:val="Code"/>
         <w:keepNext/>
         <w:ind w:left="2127"/>
-      </w:pPr>
-      <w:r>
-        <w:t xml:space="preserve">    "</w:t>
-      </w:r>
-      <w:proofErr w:type="spellStart"/>
-      <w:r>
-        <w:t>output_directory</w:t>
-      </w:r>
-      <w:proofErr w:type="spellEnd"/>
-      <w:r>
-        <w:t>": "./Tests/SNN/BIU/",</w:t>
-      </w:r>
+        <w:rPr>
+          <w:ins w:id="125" w:author="Ibrahem Saed Ahmd" w:date="2025-11-10T18:00:00Z"/>
+        </w:rPr>
+      </w:pPr>
+      <w:ins w:id="126" w:author="Ibrahem Saed Ahmd" w:date="2025-11-10T18:00:00Z">
+        <w:r>
+          <w:t xml:space="preserve">  "</w:t>
+        </w:r>
+        <w:proofErr w:type="spellStart"/>
+        <w:proofErr w:type="gramStart"/>
+        <w:r>
+          <w:t>output</w:t>
+        </w:r>
+        <w:proofErr w:type="gramEnd"/>
+        <w:r>
+          <w:t>_directory</w:t>
+        </w:r>
+        <w:proofErr w:type="spellEnd"/>
+        <w:r>
+          <w:t xml:space="preserve">": </w:t>
+        </w:r>
+        <w:proofErr w:type="gramStart"/>
+        <w:r>
+          <w:t>"./</w:t>
+        </w:r>
+        <w:proofErr w:type="gramEnd"/>
+        <w:r>
+          <w:t>Tests/SNN/BIU/</w:t>
+        </w:r>
+        <w:proofErr w:type="spellStart"/>
+        <w:r>
+          <w:t>output_directory</w:t>
+        </w:r>
+        <w:proofErr w:type="spellEnd"/>
+        <w:r>
+          <w:t>",</w:t>
+        </w:r>
+      </w:ins>
     </w:p>
     <w:p>
       <w:pPr>
         <w:pStyle w:val="Code"/>
+        <w:keepNext/>
         <w:ind w:left="2127"/>
-      </w:pPr>
-      <w:r>
-        <w:t xml:space="preserve">    "</w:t>
-      </w:r>
-      <w:proofErr w:type="spellStart"/>
-      <w:r>
-        <w:t>xml_config_path</w:t>
-      </w:r>
-      <w:proofErr w:type="spellEnd"/>
-      <w:r>
-        <w:t>": "./Tests/SNN/BIU/test.xml",</w:t>
-      </w:r>
+        <w:rPr>
+          <w:ins w:id="127" w:author="Ibrahem Saed Ahmd" w:date="2025-11-10T18:00:00Z"/>
+        </w:rPr>
+      </w:pPr>
+      <w:ins w:id="128" w:author="Ibrahem Saed Ahmd" w:date="2025-11-10T18:00:00Z">
+        <w:r>
+          <w:t xml:space="preserve">  "</w:t>
+        </w:r>
+        <w:proofErr w:type="spellStart"/>
+        <w:proofErr w:type="gramStart"/>
+        <w:r>
+          <w:t>xml</w:t>
+        </w:r>
+        <w:proofErr w:type="gramEnd"/>
+        <w:r>
+          <w:t>_config_path</w:t>
+        </w:r>
+        <w:proofErr w:type="spellEnd"/>
+        <w:r>
+          <w:t>": "./Tests/SNN/BIU/test.xml",</w:t>
+        </w:r>
+      </w:ins>
     </w:p>
     <w:p>
       <w:pPr>
         <w:pStyle w:val="Code"/>
+        <w:keepNext/>
         <w:ind w:left="2127"/>
-      </w:pPr>
-      <w:r>
-        <w:tab/>
-        <w:t>"</w:t>
-      </w:r>
-      <w:proofErr w:type="spellStart"/>
-      <w:r>
-        <w:t>sup_xml_config_path</w:t>
-      </w:r>
-      <w:proofErr w:type="spellEnd"/>
-      <w:r>
-        <w:t>": "./Tests/SNN/BIU/supervisor.xml",</w:t>
-      </w:r>
+        <w:rPr>
+          <w:ins w:id="129" w:author="Ibrahem Saed Ahmd" w:date="2025-11-10T18:00:00Z"/>
+        </w:rPr>
+      </w:pPr>
+      <w:ins w:id="130" w:author="Ibrahem Saed Ahmd" w:date="2025-11-10T18:00:00Z">
+        <w:r>
+          <w:t xml:space="preserve">  "</w:t>
+        </w:r>
+        <w:proofErr w:type="spellStart"/>
+        <w:proofErr w:type="gramStart"/>
+        <w:r>
+          <w:t>sup</w:t>
+        </w:r>
+        <w:proofErr w:type="gramEnd"/>
+        <w:r>
+          <w:t>_xml_config_path</w:t>
+        </w:r>
+        <w:proofErr w:type="spellEnd"/>
+        <w:r>
+          <w:t>": "./Tests/SNN/BIU/supervisor.xml",</w:t>
+        </w:r>
+      </w:ins>
     </w:p>
     <w:p>
       <w:pPr>
         <w:pStyle w:val="Code"/>
+        <w:keepNext/>
         <w:ind w:left="2127"/>
-      </w:pPr>
-      <w:r>
-        <w:t xml:space="preserve">    "</w:t>
-      </w:r>
-      <w:proofErr w:type="spellStart"/>
-      <w:r>
-        <w:t>data_input_file</w:t>
-      </w:r>
-      <w:proofErr w:type="spellEnd"/>
-      <w:r>
-        <w:t>": "./Tests/SNN/BIU/input.txt",</w:t>
-      </w:r>
+        <w:rPr>
+          <w:ins w:id="131" w:author="Ibrahem Saed Ahmd" w:date="2025-11-10T18:00:00Z"/>
+        </w:rPr>
+      </w:pPr>
+      <w:ins w:id="132" w:author="Ibrahem Saed Ahmd" w:date="2025-11-10T18:00:00Z">
+        <w:r>
+          <w:t xml:space="preserve">  "</w:t>
+        </w:r>
+        <w:proofErr w:type="spellStart"/>
+        <w:proofErr w:type="gramStart"/>
+        <w:r>
+          <w:t>data</w:t>
+        </w:r>
+        <w:proofErr w:type="gramEnd"/>
+        <w:r>
+          <w:t>_input_file</w:t>
+        </w:r>
+        <w:proofErr w:type="spellEnd"/>
+        <w:r>
+          <w:t>": "./Tests/SNN/BIU/input.txt",</w:t>
+        </w:r>
+      </w:ins>
     </w:p>
     <w:p>
       <w:pPr>
         <w:pStyle w:val="Code"/>
+        <w:keepNext/>
         <w:ind w:left="2127"/>
-      </w:pPr>
-      <w:r>
-        <w:tab/>
-        <w:t>"</w:t>
-      </w:r>
-      <w:proofErr w:type="spellStart"/>
-      <w:r>
-        <w:t>progress_interval_seconds</w:t>
-      </w:r>
-      <w:proofErr w:type="spellEnd"/>
-      <w:r>
-        <w:t>": 2</w:t>
-      </w:r>
+        <w:rPr>
+          <w:ins w:id="133" w:author="Ibrahem Saed Ahmd" w:date="2025-11-10T18:00:00Z"/>
+        </w:rPr>
+      </w:pPr>
+      <w:ins w:id="134" w:author="Ibrahem Saed Ahmd" w:date="2025-11-10T18:00:00Z">
+        <w:r>
+          <w:t xml:space="preserve">  "</w:t>
+        </w:r>
+        <w:proofErr w:type="spellStart"/>
+        <w:proofErr w:type="gramStart"/>
+        <w:r>
+          <w:t>synapses</w:t>
+        </w:r>
+        <w:proofErr w:type="gramEnd"/>
+        <w:r>
+          <w:t>_energy_table_path</w:t>
+        </w:r>
+        <w:proofErr w:type="spellEnd"/>
+        <w:r>
+          <w:t>": "./Tests/SNN/BIU/Spike-in_vs_Not_spike-in.csv",</w:t>
+        </w:r>
+      </w:ins>
     </w:p>
     <w:p>
       <w:pPr>
         <w:pStyle w:val="Code"/>
+        <w:keepNext/>
         <w:ind w:left="2127"/>
-      </w:pPr>
-      <w:r>
-        <w:t>}</w:t>
-      </w:r>
+        <w:rPr>
+          <w:ins w:id="135" w:author="Ibrahem Saed Ahmd" w:date="2025-11-10T18:00:00Z"/>
+        </w:rPr>
+      </w:pPr>
+      <w:ins w:id="136" w:author="Ibrahem Saed Ahmd" w:date="2025-11-10T18:00:00Z">
+        <w:r>
+          <w:t xml:space="preserve">  "</w:t>
+        </w:r>
+        <w:proofErr w:type="spellStart"/>
+        <w:proofErr w:type="gramStart"/>
+        <w:r>
+          <w:t>neuron</w:t>
+        </w:r>
+        <w:proofErr w:type="gramEnd"/>
+        <w:r>
+          <w:t>_energy_table_path</w:t>
+        </w:r>
+        <w:proofErr w:type="spellEnd"/>
+        <w:r>
+          <w:t>": "./Tests/SNN/BIU/Energy_Neuron_CSV_Content.csv",</w:t>
+        </w:r>
+      </w:ins>
+    </w:p>
+    <w:p>
+      <w:pPr>
+        <w:pStyle w:val="Code"/>
+        <w:keepNext/>
+        <w:ind w:left="2127"/>
+        <w:rPr>
+          <w:ins w:id="137" w:author="Ibrahem Saed Ahmd" w:date="2025-11-10T18:00:00Z"/>
+        </w:rPr>
+      </w:pPr>
+      <w:ins w:id="138" w:author="Ibrahem Saed Ahmd" w:date="2025-11-10T18:00:00Z">
+        <w:r>
+          <w:t xml:space="preserve">  "</w:t>
+        </w:r>
+        <w:proofErr w:type="spellStart"/>
+        <w:proofErr w:type="gramStart"/>
+        <w:r>
+          <w:t>progress</w:t>
+        </w:r>
+        <w:proofErr w:type="gramEnd"/>
+        <w:r>
+          <w:t>_interval_seconds</w:t>
+        </w:r>
+        <w:proofErr w:type="spellEnd"/>
+        <w:r>
+          <w:t>": 2</w:t>
+        </w:r>
+      </w:ins>
+    </w:p>
+    <w:p>
+      <w:pPr>
+        <w:pStyle w:val="Code"/>
+        <w:keepNext/>
+        <w:ind w:left="2127"/>
+        <w:rPr>
+          <w:del w:id="139" w:author="Ibrahem Saed Ahmd" w:date="2025-11-10T18:00:00Z" w16du:dateUtc="2025-11-10T16:00:00Z"/>
+        </w:rPr>
+      </w:pPr>
+      <w:ins w:id="140" w:author="Ibrahem Saed Ahmd" w:date="2025-11-10T18:00:00Z">
+        <w:r>
+          <w:t>}</w:t>
+        </w:r>
+      </w:ins>
+      <w:del w:id="141" w:author="Ibrahem Saed Ahmd" w:date="2025-11-10T18:00:00Z" w16du:dateUtc="2025-11-10T16:00:00Z">
+        <w:r>
+          <w:delText>{</w:delText>
+        </w:r>
+      </w:del>
+    </w:p>
+    <w:p>
+      <w:pPr>
+        <w:pStyle w:val="Code"/>
+        <w:keepNext/>
+        <w:ind w:left="2127"/>
+        <w:rPr>
+          <w:del w:id="142" w:author="Ibrahem Saed Ahmd" w:date="2025-11-10T18:00:00Z" w16du:dateUtc="2025-11-10T16:00:00Z"/>
+        </w:rPr>
+      </w:pPr>
+      <w:del w:id="143" w:author="Ibrahem Saed Ahmd" w:date="2025-11-10T18:00:00Z" w16du:dateUtc="2025-11-10T16:00:00Z">
+        <w:r>
+          <w:delText xml:space="preserve">    "output_directory": "./Tests/SNN/BIU/",</w:delText>
+        </w:r>
+      </w:del>
+    </w:p>
+    <w:p>
+      <w:pPr>
+        <w:pStyle w:val="Code"/>
+        <w:ind w:left="2127"/>
+        <w:rPr>
+          <w:del w:id="144" w:author="Ibrahem Saed Ahmd" w:date="2025-11-10T18:00:00Z" w16du:dateUtc="2025-11-10T16:00:00Z"/>
+        </w:rPr>
+      </w:pPr>
+      <w:del w:id="145" w:author="Ibrahem Saed Ahmd" w:date="2025-11-10T18:00:00Z" w16du:dateUtc="2025-11-10T16:00:00Z">
+        <w:r>
+          <w:delText xml:space="preserve">    "xml_config_path": "./Tests/SNN/BIU/test.xml",</w:delText>
+        </w:r>
+      </w:del>
+    </w:p>
+    <w:p>
+      <w:pPr>
+        <w:pStyle w:val="Code"/>
+        <w:ind w:left="2127"/>
+        <w:rPr>
+          <w:del w:id="146" w:author="Ibrahem Saed Ahmd" w:date="2025-11-10T18:00:00Z" w16du:dateUtc="2025-11-10T16:00:00Z"/>
+        </w:rPr>
+      </w:pPr>
+      <w:del w:id="147" w:author="Ibrahem Saed Ahmd" w:date="2025-11-10T18:00:00Z" w16du:dateUtc="2025-11-10T16:00:00Z">
+        <w:r>
+          <w:tab/>
+          <w:delText>"sup_xml_config_path": "./Tests/SNN/BIU/supervisor.xml",</w:delText>
+        </w:r>
+      </w:del>
+    </w:p>
+    <w:p>
+      <w:pPr>
+        <w:pStyle w:val="Code"/>
+        <w:ind w:left="2127"/>
+        <w:rPr>
+          <w:del w:id="148" w:author="Ibrahem Saed Ahmd" w:date="2025-11-10T18:00:00Z" w16du:dateUtc="2025-11-10T16:00:00Z"/>
+        </w:rPr>
+      </w:pPr>
+      <w:del w:id="149" w:author="Ibrahem Saed Ahmd" w:date="2025-11-10T18:00:00Z" w16du:dateUtc="2025-11-10T16:00:00Z">
+        <w:r>
+          <w:delText xml:space="preserve">    "data_input_file": "./Tests/SNN/BIU/input.txt",</w:delText>
+        </w:r>
+      </w:del>
+    </w:p>
+    <w:p>
+      <w:pPr>
+        <w:pStyle w:val="Code"/>
+        <w:ind w:left="2127"/>
+        <w:rPr>
+          <w:del w:id="150" w:author="Ibrahem Saed Ahmd" w:date="2025-11-10T18:00:00Z" w16du:dateUtc="2025-11-10T16:00:00Z"/>
+        </w:rPr>
+      </w:pPr>
+      <w:del w:id="151" w:author="Ibrahem Saed Ahmd" w:date="2025-11-10T18:00:00Z" w16du:dateUtc="2025-11-10T16:00:00Z">
+        <w:r>
+          <w:tab/>
+          <w:delText>"progress_interval_seconds": 2</w:delText>
+        </w:r>
+      </w:del>
+    </w:p>
+    <w:p>
+      <w:pPr>
+        <w:pStyle w:val="Code"/>
+        <w:ind w:left="2127"/>
+      </w:pPr>
+      <w:del w:id="152" w:author="Ibrahem Saed Ahmd" w:date="2025-11-10T18:00:00Z" w16du:dateUtc="2025-11-10T16:00:00Z">
+        <w:r>
+          <w:delText>}</w:delText>
+        </w:r>
+      </w:del>
     </w:p>
     <w:tbl>
       <w:tblPr>
@@ -7723,6 +9118,7 @@
                 <w:i/>
                 <w:iCs/>
               </w:rPr>
+              <w:lastRenderedPageBreak/>
               <w:t>Note:</w:t>
             </w:r>
           </w:p>
@@ -7737,6 +9133,7 @@
               <w:spacing w:before="200"/>
               <w:ind w:left="0"/>
               <w:rPr>
+                <w:ins w:id="153" w:author="Ibrahem Saed Ahmd" w:date="2025-11-10T18:02:00Z" w16du:dateUtc="2025-11-10T16:02:00Z"/>
                 <w:i/>
                 <w:iCs/>
               </w:rPr>
@@ -7802,6 +9199,125 @@
               <w:t>.</w:t>
             </w:r>
           </w:p>
+          <w:p>
+            <w:pPr>
+              <w:pStyle w:val="BodyText"/>
+              <w:spacing w:before="200"/>
+              <w:ind w:left="0"/>
+              <w:rPr>
+                <w:ins w:id="154" w:author="Ibrahem Saed Ahmd" w:date="2025-11-10T18:02:00Z" w16du:dateUtc="2025-11-10T16:02:00Z"/>
+                <w:i/>
+                <w:iCs/>
+              </w:rPr>
+            </w:pPr>
+            <w:ins w:id="155" w:author="Ibrahem Saed Ahmd" w:date="2025-11-10T18:02:00Z" w16du:dateUtc="2025-11-10T16:02:00Z">
+              <w:r>
+                <w:rPr>
+                  <w:i/>
+                  <w:iCs/>
+                </w:rPr>
+                <w:t>•</w:t>
+              </w:r>
+              <w:r>
+                <w:rPr>
+                  <w:i/>
+                  <w:iCs/>
+                </w:rPr>
+                <w:tab/>
+              </w:r>
+              <w:proofErr w:type="spellStart"/>
+              <w:r>
+                <w:rPr>
+                  <w:i/>
+                  <w:iCs/>
+                </w:rPr>
+                <w:t>neuron_energy_table_path</w:t>
+              </w:r>
+              <w:proofErr w:type="spellEnd"/>
+              <w:r>
+                <w:rPr>
+                  <w:i/>
+                  <w:iCs/>
+                </w:rPr>
+                <w:t>: Path to neuron energy CSV.</w:t>
+              </w:r>
+            </w:ins>
+          </w:p>
+          <w:p>
+            <w:pPr>
+              <w:pStyle w:val="BodyText"/>
+              <w:spacing w:before="200"/>
+              <w:ind w:left="0"/>
+              <w:rPr>
+                <w:i/>
+                <w:iCs/>
+              </w:rPr>
+            </w:pPr>
+            <w:ins w:id="156" w:author="Ibrahem Saed Ahmd" w:date="2025-11-10T18:02:00Z" w16du:dateUtc="2025-11-10T16:02:00Z">
+              <w:r>
+                <w:rPr>
+                  <w:i/>
+                  <w:iCs/>
+                </w:rPr>
+                <w:t>•</w:t>
+              </w:r>
+              <w:r>
+                <w:rPr>
+                  <w:i/>
+                  <w:iCs/>
+                </w:rPr>
+                <w:tab/>
+              </w:r>
+              <w:proofErr w:type="spellStart"/>
+              <w:r>
+                <w:rPr>
+                  <w:i/>
+                  <w:iCs/>
+                </w:rPr>
+                <w:t>synapses_energy_table_path</w:t>
+              </w:r>
+              <w:proofErr w:type="spellEnd"/>
+              <w:r>
+                <w:rPr>
+                  <w:i/>
+                  <w:iCs/>
+                </w:rPr>
+                <w:t xml:space="preserve">: Path to synapse energy CSV. These are read by </w:t>
+              </w:r>
+              <w:proofErr w:type="spellStart"/>
+              <w:r>
+                <w:rPr>
+                  <w:i/>
+                  <w:iCs/>
+                </w:rPr>
+                <w:t>parseConfigFromFile</w:t>
+              </w:r>
+              <w:proofErr w:type="spellEnd"/>
+              <w:r>
+                <w:rPr>
+                  <w:i/>
+                  <w:iCs/>
+                </w:rPr>
+                <w:t xml:space="preserve"> and copied into </w:t>
+              </w:r>
+              <w:proofErr w:type="spellStart"/>
+              <w:r>
+                <w:rPr>
+                  <w:i/>
+                  <w:iCs/>
+                </w:rPr>
+                <w:t>NetworkParameters</w:t>
+              </w:r>
+              <w:proofErr w:type="spellEnd"/>
+              <w:r>
+                <w:rPr>
+                  <w:i/>
+                  <w:iCs/>
+                </w:rPr>
+                <w:t xml:space="preserve"> (overriding XML values if present).</w:t>
+              </w:r>
+            </w:ins>
+          </w:p>
         </w:tc>
       </w:tr>
     </w:tbl>
@@ -7819,10 +9335,9 @@
       <w:pPr>
         <w:pStyle w:val="Heading2"/>
       </w:pPr>
-      <w:bookmarkStart w:id="34" w:name="_Ref204517593"/>
-      <w:bookmarkStart w:id="35" w:name="_Toc206519836"/>
-      <w:r>
-        <w:lastRenderedPageBreak/>
+      <w:bookmarkStart w:id="157" w:name="_Ref204517593"/>
+      <w:bookmarkStart w:id="158" w:name="_Toc206519836"/>
+      <w:r>
         <w:t xml:space="preserve">Step </w:t>
       </w:r>
       <w:r>
@@ -7849,8 +9364,8 @@
       <w:r>
         <w:t xml:space="preserve"> Tool</w:t>
       </w:r>
-      <w:bookmarkEnd w:id="34"/>
-      <w:bookmarkEnd w:id="35"/>
+      <w:bookmarkEnd w:id="157"/>
+      <w:bookmarkEnd w:id="158"/>
     </w:p>
     <w:p>
       <w:pPr>
@@ -7929,7 +9444,15 @@
         <w:ind w:left="1701"/>
       </w:pPr>
       <w:r>
-        <w:t xml:space="preserve">While the NemoSim is running, it will display progress messages on the screen, as demonstrated in </w:t>
+        <w:t xml:space="preserve">While the </w:t>
+      </w:r>
+      <w:proofErr w:type="spellStart"/>
+      <w:r>
+        <w:t>NemoSim</w:t>
+      </w:r>
+      <w:proofErr w:type="spellEnd"/>
+      <w:r>
+        <w:t xml:space="preserve"> is running, it will display progress messages on the screen, as demonstrated in </w:t>
       </w:r>
       <w:r>
         <w:fldChar w:fldCharType="begin"/>
@@ -8004,8 +9527,8 @@
       <w:pPr>
         <w:pStyle w:val="Caption"/>
       </w:pPr>
-      <w:bookmarkStart w:id="36" w:name="_Ref204526948"/>
-      <w:bookmarkStart w:id="37" w:name="_Toc206519842"/>
+      <w:bookmarkStart w:id="159" w:name="_Ref204526948"/>
+      <w:bookmarkStart w:id="160" w:name="_Toc206519842"/>
       <w:r>
         <w:t xml:space="preserve">Example </w:t>
       </w:r>
@@ -8035,11 +9558,11 @@
           <w:t>1</w:t>
         </w:r>
       </w:fldSimple>
-      <w:bookmarkEnd w:id="36"/>
+      <w:bookmarkEnd w:id="159"/>
       <w:r>
         <w:t>: NemoSim Progress Messages</w:t>
       </w:r>
-      <w:bookmarkEnd w:id="37"/>
+      <w:bookmarkEnd w:id="160"/>
     </w:p>
     <w:p>
       <w:pPr>
@@ -8106,8 +9629,8 @@
       <w:pPr>
         <w:pStyle w:val="Heading2"/>
       </w:pPr>
-      <w:bookmarkStart w:id="38" w:name="_Ref204517597"/>
-      <w:bookmarkStart w:id="39" w:name="_Toc206519837"/>
+      <w:bookmarkStart w:id="161" w:name="_Ref204517597"/>
+      <w:bookmarkStart w:id="162" w:name="_Toc206519837"/>
       <w:r>
         <w:lastRenderedPageBreak/>
         <w:t>Step</w:t>
@@ -8136,8 +9659,8 @@
       <w:r>
         <w:t xml:space="preserve"> Outputs</w:t>
       </w:r>
-      <w:bookmarkEnd w:id="38"/>
-      <w:bookmarkEnd w:id="39"/>
+      <w:bookmarkEnd w:id="161"/>
+      <w:bookmarkEnd w:id="162"/>
     </w:p>
     <w:p>
       <w:pPr>
@@ -8145,7 +9668,15 @@
         <w:keepNext/>
       </w:pPr>
       <w:r>
-        <w:t>When the NemoSim has finished running, it generates</w:t>
+        <w:t xml:space="preserve">When the </w:t>
+      </w:r>
+      <w:proofErr w:type="spellStart"/>
+      <w:r>
+        <w:t>NemoSim</w:t>
+      </w:r>
+      <w:proofErr w:type="spellEnd"/>
+      <w:r>
+        <w:t xml:space="preserve"> has finished running, it generates</w:t>
       </w:r>
       <w:r>
         <w:t xml:space="preserve"> output files</w:t>
@@ -8940,14 +10471,14 @@
       <w:pPr>
         <w:pStyle w:val="Heading1"/>
       </w:pPr>
-      <w:bookmarkStart w:id="40" w:name="_Ref204527360"/>
-      <w:bookmarkStart w:id="41" w:name="_Toc206519838"/>
+      <w:bookmarkStart w:id="163" w:name="_Ref204527360"/>
+      <w:bookmarkStart w:id="164" w:name="_Toc206519838"/>
       <w:r>
         <w:lastRenderedPageBreak/>
         <w:t>Error Handling</w:t>
       </w:r>
-      <w:bookmarkEnd w:id="40"/>
-      <w:bookmarkEnd w:id="41"/>
+      <w:bookmarkEnd w:id="163"/>
+      <w:bookmarkEnd w:id="164"/>
     </w:p>
     <w:tbl>
       <w:tblPr>
@@ -9097,11 +10628,11 @@
       <w:pPr>
         <w:pStyle w:val="Heading2"/>
       </w:pPr>
-      <w:bookmarkStart w:id="42" w:name="_Toc206519839"/>
+      <w:bookmarkStart w:id="165" w:name="_Toc206519839"/>
       <w:r>
         <w:t>Error Message Formats</w:t>
       </w:r>
-      <w:bookmarkEnd w:id="42"/>
+      <w:bookmarkEnd w:id="165"/>
     </w:p>
     <w:p>
       <w:pPr>
@@ -9158,13 +10689,13 @@
       <w:pPr>
         <w:pStyle w:val="Heading2"/>
       </w:pPr>
-      <w:bookmarkStart w:id="43" w:name="_Ref205977406"/>
-      <w:bookmarkStart w:id="44" w:name="_Toc206519840"/>
+      <w:bookmarkStart w:id="166" w:name="_Ref205977406"/>
+      <w:bookmarkStart w:id="167" w:name="_Toc206519840"/>
       <w:r>
         <w:t>Possible Return Codes</w:t>
       </w:r>
-      <w:bookmarkEnd w:id="43"/>
-      <w:bookmarkEnd w:id="44"/>
+      <w:bookmarkEnd w:id="166"/>
+      <w:bookmarkEnd w:id="167"/>
     </w:p>
     <w:p>
       <w:pPr>
@@ -9238,13 +10769,8 @@
         <w:t>For the full list, s</w:t>
       </w:r>
       <w:r>
-        <w:t xml:space="preserve">ee </w:t>
-      </w:r>
-      <w:proofErr w:type="spellStart"/>
-      <w:r>
-        <w:t>TinyXML2's</w:t>
-      </w:r>
-      <w:proofErr w:type="spellEnd"/>
+        <w:t>ee TinyXML2's</w:t>
+      </w:r>
       <w:r>
         <w:t xml:space="preserve"> </w:t>
       </w:r>
@@ -9316,12 +10842,12 @@
       <w:pPr>
         <w:pStyle w:val="Heading1"/>
       </w:pPr>
-      <w:bookmarkStart w:id="45" w:name="_Toc206519841"/>
+      <w:bookmarkStart w:id="168" w:name="_Toc206519841"/>
       <w:r>
         <w:lastRenderedPageBreak/>
         <w:t>References</w:t>
       </w:r>
-      <w:bookmarkEnd w:id="45"/>
+      <w:bookmarkEnd w:id="168"/>
     </w:p>
     <w:p>
       <w:pPr>
@@ -10008,6 +11534,7 @@
         <w:text/>
       </w:sdtPr>
       <w:sdtContent>
+        <w:proofErr w:type="spellStart"/>
         <w:r>
           <w:rPr>
             <w:b/>
@@ -10016,7 +11543,18 @@
             <w:iCs/>
             <w:color w:val="595959" w:themeColor="text1" w:themeTint="A6"/>
           </w:rPr>
-          <w:t>NemoSim Simulator Tool</w:t>
+          <w:t>NemoSim</w:t>
+        </w:r>
+        <w:proofErr w:type="spellEnd"/>
+        <w:r>
+          <w:rPr>
+            <w:b/>
+            <w:bCs/>
+            <w:i/>
+            <w:iCs/>
+            <w:color w:val="595959" w:themeColor="text1" w:themeTint="A6"/>
+          </w:rPr>
+          <w:t xml:space="preserve"> Simulator Tool</w:t>
         </w:r>
       </w:sdtContent>
     </w:sdt>
@@ -10263,6 +11801,7 @@
         <w:text/>
       </w:sdtPr>
       <w:sdtContent>
+        <w:proofErr w:type="spellStart"/>
         <w:r>
           <w:rPr>
             <w:b/>
@@ -10271,7 +11810,18 @@
             <w:iCs/>
             <w:color w:val="595959" w:themeColor="text1" w:themeTint="A6"/>
           </w:rPr>
-          <w:t>NemoSim Simulator Tool</w:t>
+          <w:t>NemoSim</w:t>
+        </w:r>
+        <w:proofErr w:type="spellEnd"/>
+        <w:r>
+          <w:rPr>
+            <w:b/>
+            <w:bCs/>
+            <w:i/>
+            <w:iCs/>
+            <w:color w:val="595959" w:themeColor="text1" w:themeTint="A6"/>
+          </w:rPr>
+          <w:t xml:space="preserve"> Simulator Tool</w:t>
         </w:r>
       </w:sdtContent>
     </w:sdt>
@@ -10568,29 +12118,21 @@
       </w:rPr>
       <w:tab/>
     </w:r>
-    <w:bookmarkStart w:id="10" w:name="_Toc85124512"/>
-    <w:bookmarkStart w:id="11" w:name="_Toc88293874"/>
-    <w:bookmarkStart w:id="12" w:name="_Toc88294524"/>
-    <w:bookmarkStart w:id="13" w:name="_Toc88294859"/>
-    <w:bookmarkStart w:id="14" w:name="_Toc88300047"/>
-    <w:bookmarkStart w:id="15" w:name="_Toc88302280"/>
-    <w:bookmarkStart w:id="16" w:name="_Toc92440497"/>
-    <w:bookmarkStart w:id="17" w:name="_Toc103329034"/>
-    <w:bookmarkStart w:id="18" w:name="_Toc103329089"/>
-    <w:bookmarkStart w:id="19" w:name="_Toc104537976"/>
-    <w:bookmarkStart w:id="20" w:name="_Toc104538099"/>
-    <w:bookmarkStart w:id="21" w:name="_Toc104618400"/>
-    <w:bookmarkStart w:id="22" w:name="_Toc104889206"/>
-    <w:bookmarkStart w:id="23" w:name="_Toc104890186"/>
-    <w:bookmarkStart w:id="24" w:name="_Toc104890210"/>
-    <w:bookmarkEnd w:id="10"/>
-    <w:bookmarkEnd w:id="11"/>
-    <w:bookmarkEnd w:id="12"/>
-    <w:bookmarkEnd w:id="13"/>
-    <w:bookmarkEnd w:id="14"/>
-    <w:bookmarkEnd w:id="15"/>
-    <w:bookmarkEnd w:id="16"/>
-    <w:bookmarkEnd w:id="17"/>
+    <w:bookmarkStart w:id="18" w:name="_Toc85124512"/>
+    <w:bookmarkStart w:id="19" w:name="_Toc88293874"/>
+    <w:bookmarkStart w:id="20" w:name="_Toc88294524"/>
+    <w:bookmarkStart w:id="21" w:name="_Toc88294859"/>
+    <w:bookmarkStart w:id="22" w:name="_Toc88300047"/>
+    <w:bookmarkStart w:id="23" w:name="_Toc88302280"/>
+    <w:bookmarkStart w:id="24" w:name="_Toc92440497"/>
+    <w:bookmarkStart w:id="25" w:name="_Toc103329034"/>
+    <w:bookmarkStart w:id="26" w:name="_Toc103329089"/>
+    <w:bookmarkStart w:id="27" w:name="_Toc104537976"/>
+    <w:bookmarkStart w:id="28" w:name="_Toc104538099"/>
+    <w:bookmarkStart w:id="29" w:name="_Toc104618400"/>
+    <w:bookmarkStart w:id="30" w:name="_Toc104889206"/>
+    <w:bookmarkStart w:id="31" w:name="_Toc104890186"/>
+    <w:bookmarkStart w:id="32" w:name="_Toc104890210"/>
     <w:bookmarkEnd w:id="18"/>
     <w:bookmarkEnd w:id="19"/>
     <w:bookmarkEnd w:id="20"/>
@@ -10598,6 +12140,14 @@
     <w:bookmarkEnd w:id="22"/>
     <w:bookmarkEnd w:id="23"/>
     <w:bookmarkEnd w:id="24"/>
+    <w:bookmarkEnd w:id="25"/>
+    <w:bookmarkEnd w:id="26"/>
+    <w:bookmarkEnd w:id="27"/>
+    <w:bookmarkEnd w:id="28"/>
+    <w:bookmarkEnd w:id="29"/>
+    <w:bookmarkEnd w:id="30"/>
+    <w:bookmarkEnd w:id="31"/>
+    <w:bookmarkEnd w:id="32"/>
     <w:sdt>
       <w:sdtPr>
         <w:rPr>
@@ -10652,6 +12202,7 @@
         <w:text/>
       </w:sdtPr>
       <w:sdtContent>
+        <w:proofErr w:type="spellStart"/>
         <w:r>
           <w:rPr>
             <w:b/>
@@ -10660,7 +12211,18 @@
             <w:iCs/>
             <w:color w:val="595959" w:themeColor="text1" w:themeTint="A6"/>
           </w:rPr>
-          <w:t>NemoSim Simulator Tool</w:t>
+          <w:t>NemoSim</w:t>
+        </w:r>
+        <w:proofErr w:type="spellEnd"/>
+        <w:r>
+          <w:rPr>
+            <w:b/>
+            <w:bCs/>
+            <w:i/>
+            <w:iCs/>
+            <w:color w:val="595959" w:themeColor="text1" w:themeTint="A6"/>
+          </w:rPr>
+          <w:t xml:space="preserve"> Simulator Tool</w:t>
         </w:r>
       </w:sdtContent>
     </w:sdt>
@@ -16973,6 +18535,14 @@
 </w:numbering>
 </file>
 
+<file path=word/people.xml><?xml version="1.0" encoding="utf-8"?>
+<w15:people xmlns:wpc="http://schemas.microsoft.com/office/word/2010/wordprocessingCanvas" xmlns:cx="http://schemas.microsoft.com/office/drawing/2014/chartex" xmlns:cx1="http://schemas.microsoft.com/office/drawing/2015/9/8/chartex" xmlns:cx2="http://schemas.microsoft.com/office/drawing/2015/10/21/chartex" xmlns:cx3="http://schemas.microsoft.com/office/drawing/2016/5/9/chartex" xmlns:cx4="http://schemas.microsoft.com/office/drawing/2016/5/10/chartex" xmlns:cx5="http://schemas.microsoft.com/office/drawing/2016/5/11/chartex" xmlns:cx6="http://schemas.microsoft.com/office/drawing/2016/5/12/chartex" xmlns:cx7="http://schemas.microsoft.com/office/drawing/2016/5/13/chartex" xmlns:cx8="http://schemas.microsoft.com/office/drawing/2016/5/14/chartex" xmlns:mc="http://schemas.openxmlformats.org/markup-compatibility/2006" xmlns:aink="http://schemas.microsoft.com/office/drawing/2016/ink" xmlns:am3d="http://schemas.microsoft.com/office/drawing/2017/model3d" xmlns:o="urn:schemas-microsoft-com:office:office" xmlns:oel="http://schemas.microsoft.com/office/2019/extlst" xmlns:r="http://schemas.openxmlformats.org/officeDocument/2006/relationships" xmlns:m="http://schemas.openxmlformats.org/officeDocument/2006/math" xmlns:v="urn:schemas-microsoft-com:vml" xmlns:wp14="http://schemas.microsoft.com/office/word/2010/wordprocessingDrawing" xmlns:wp="http://schemas.openxmlformats.org/drawingml/2006/wordprocessingDrawing" xmlns:w10="urn:schemas-microsoft-com:office:word" xmlns:w="http://schemas.openxmlformats.org/wordprocessingml/2006/main" xmlns:w14="http://schemas.microsoft.com/office/word/2010/wordml" xmlns:w15="http://schemas.microsoft.com/office/word/2012/wordml" xmlns:w16cex="http://schemas.microsoft.com/office/word/2018/wordml/cex" xmlns:w16cid="http://schemas.microsoft.com/office/word/2016/wordml/cid" xmlns:w16="http://schemas.microsoft.com/office/word/2018/wordml" xmlns:w16du="http://schemas.microsoft.com/office/word/2023/wordml/word16du" xmlns:w16sdtdh="http://schemas.microsoft.com/office/word/2020/wordml/sdtdatahash" xmlns:w16sdtfl="http://schemas.microsoft.com/office/word/2024/wordml/sdtformatlock" xmlns:w16se="http://schemas.microsoft.com/office/word/2015/wordml/symex" xmlns:wpg="http://schemas.microsoft.com/office/word/2010/wordprocessingGroup" xmlns:wpi="http://schemas.microsoft.com/office/word/2010/wordprocessingInk" xmlns:wne="http://schemas.microsoft.com/office/word/2006/wordml" xmlns:wps="http://schemas.microsoft.com/office/word/2010/wordprocessingShape" mc:Ignorable="w14 w15 w16se w16cid w16 w16cex w16sdtdh w16sdtfl w16du wp14">
+  <w15:person w15:author="Ibrahem Saed Ahmd">
+    <w15:presenceInfo w15:providerId="AD" w15:userId="S::Ibrahem.SaedAhmd@ceva-dsp.com::dff5298e-d4d1-4404-a660-754b50d2dfd7"/>
+  </w15:person>
+</w15:people>
+</file>
+
 <file path=word/styles.xml><?xml version="1.0" encoding="utf-8"?>
 <w:styles xmlns:mc="http://schemas.openxmlformats.org/markup-compatibility/2006" xmlns:r="http://schemas.openxmlformats.org/officeDocument/2006/relationships" xmlns:w="http://schemas.openxmlformats.org/wordprocessingml/2006/main" xmlns:w14="http://schemas.microsoft.com/office/word/2010/wordml" xmlns:w15="http://schemas.microsoft.com/office/word/2012/wordml" xmlns:w16cex="http://schemas.microsoft.com/office/word/2018/wordml/cex" xmlns:w16cid="http://schemas.microsoft.com/office/word/2016/wordml/cid" xmlns:w16="http://schemas.microsoft.com/office/word/2018/wordml" xmlns:w16du="http://schemas.microsoft.com/office/word/2023/wordml/word16du" xmlns:w16sdtdh="http://schemas.microsoft.com/office/word/2020/wordml/sdtdatahash" xmlns:w16sdtfl="http://schemas.microsoft.com/office/word/2024/wordml/sdtformatlock" xmlns:w16se="http://schemas.microsoft.com/office/word/2015/wordml/symex" mc:Ignorable="w14 w15 w16se w16cid w16 w16cex w16sdtdh w16sdtfl w16du">
   <w:docDefaults>
@@ -17556,7 +19126,6 @@
   <w:style w:type="character" w:default="1" w:styleId="DefaultParagraphFont">
     <w:name w:val="Default Paragraph Font"/>
     <w:uiPriority w:val="1"/>
-    <w:semiHidden/>
     <w:unhideWhenUsed/>
   </w:style>
   <w:style w:type="table" w:default="1" w:styleId="TableNormal">
@@ -33099,7 +34668,7 @@
     <w:sig w:usb0="20000287" w:usb1="00000003" w:usb2="00000000" w:usb3="00000000" w:csb0="0000019F" w:csb1="00000000"/>
   </w:font>
   <w:font w:name="Arial Bold">
-    <w:panose1 w:val="020B0704020202020204"/>
+    <w:panose1 w:val="00000000000000000000"/>
     <w:charset w:val="00"/>
     <w:family w:val="roman"/>
     <w:notTrueType/>
@@ -33137,8 +34706,10 @@
     <w:rsid w:val="00160B42"/>
     <w:rsid w:val="00164617"/>
     <w:rsid w:val="00165BD1"/>
+    <w:rsid w:val="00196251"/>
     <w:rsid w:val="001B008E"/>
     <w:rsid w:val="001D7235"/>
+    <w:rsid w:val="00204802"/>
     <w:rsid w:val="002431ED"/>
     <w:rsid w:val="002B11E2"/>
     <w:rsid w:val="002C64CF"/>
@@ -33894,6 +35465,36 @@
 
 <file path=customXml/item1.xml><?xml version="1.0" encoding="utf-8"?>
 <?mso-contentType ?>
+<FormTemplates xmlns="http://schemas.microsoft.com/sharepoint/v3/contenttype/forms">
+  <Display>DocumentLibraryForm</Display>
+  <Edit>DocumentLibraryForm</Edit>
+  <New>DocumentLibraryForm</New>
+</FormTemplates>
+</file>
+
+<file path=customXml/item2.xml><?xml version="1.0" encoding="utf-8"?>
+<p:properties xmlns:p="http://schemas.microsoft.com/office/2006/metadata/properties" xmlns:xsi="http://www.w3.org/2001/XMLSchema-instance" xmlns:pc="http://schemas.microsoft.com/office/infopath/2007/PartnerControls">
+  <documentManagement>
+    <_dlc_DocId xmlns="203917d0-9ccf-4c6d-9503-30d120a22355">CEUQU22356HC-1495551298-15740</_dlc_DocId>
+    <_dlc_DocIdUrl xmlns="203917d0-9ccf-4c6d-9503-30d120a22355">
+      <Url>https://cevadsp.sharepoint.com/CSG/Archive/_layouts/15/DocIdRedir.aspx?ID=CEUQU22356HC-1495551298-15740</Url>
+      <Description>CEUQU22356HC-1495551298-15740</Description>
+    </_dlc_DocIdUrl>
+    <Approved_x0020_by xmlns="e81930fc-91f1-4612-be5e-a5541a895c7f">
+      <UserInfo>
+        <DisplayName/>
+        <AccountId xsi:nil="true"/>
+        <AccountType/>
+      </UserInfo>
+    </Approved_x0020_by>
+    <Approvers_x0020_Role xmlns="e81930fc-91f1-4612-be5e-a5541a895c7f" xsi:nil="true"/>
+    <Rev xmlns="e81930fc-91f1-4612-be5e-a5541a895c7f" xsi:nil="true"/>
+  </documentManagement>
+</p:properties>
+</file>
+
+<file path=customXml/item3.xml><?xml version="1.0" encoding="utf-8"?>
+<?mso-contentType ?>
 <spe:Receivers xmlns:spe="http://schemas.microsoft.com/sharepoint/events">
   <Receiver>
     <Name>Document ID Generator</Name>
@@ -33942,41 +35543,7 @@
 </spe:Receivers>
 </file>
 
-<file path=customXml/item2.xml><?xml version="1.0" encoding="utf-8"?>
-<p:properties xmlns:p="http://schemas.microsoft.com/office/2006/metadata/properties" xmlns:xsi="http://www.w3.org/2001/XMLSchema-instance" xmlns:pc="http://schemas.microsoft.com/office/infopath/2007/PartnerControls">
-  <documentManagement>
-    <_dlc_DocId xmlns="203917d0-9ccf-4c6d-9503-30d120a22355">CEUQU22356HC-1495551298-15740</_dlc_DocId>
-    <_dlc_DocIdUrl xmlns="203917d0-9ccf-4c6d-9503-30d120a22355">
-      <Url>https://cevadsp.sharepoint.com/CSG/Archive/_layouts/15/DocIdRedir.aspx?ID=CEUQU22356HC-1495551298-15740</Url>
-      <Description>CEUQU22356HC-1495551298-15740</Description>
-    </_dlc_DocIdUrl>
-    <Approved_x0020_by xmlns="e81930fc-91f1-4612-be5e-a5541a895c7f">
-      <UserInfo>
-        <DisplayName/>
-        <AccountId xsi:nil="true"/>
-        <AccountType/>
-      </UserInfo>
-    </Approved_x0020_by>
-    <Approvers_x0020_Role xmlns="e81930fc-91f1-4612-be5e-a5541a895c7f" xsi:nil="true"/>
-    <Rev xmlns="e81930fc-91f1-4612-be5e-a5541a895c7f" xsi:nil="true"/>
-  </documentManagement>
-</p:properties>
-</file>
-
-<file path=customXml/item3.xml><?xml version="1.0" encoding="utf-8"?>
-<?mso-contentType ?>
-<FormTemplates xmlns="http://schemas.microsoft.com/sharepoint/v3/contenttype/forms">
-  <Display>DocumentLibraryForm</Display>
-  <Edit>DocumentLibraryForm</Edit>
-  <New>DocumentLibraryForm</New>
-</FormTemplates>
-</file>
-
 <file path=customXml/item4.xml><?xml version="1.0" encoding="utf-8"?>
-<b:Sources xmlns:b="http://schemas.openxmlformats.org/officeDocument/2006/bibliography" xmlns="http://schemas.openxmlformats.org/officeDocument/2006/bibliography" SelectedStyle="\APASixthEditionOfficeOnline.xsl" StyleName="APA" Version="6"/>
-</file>
-
-<file path=customXml/item5.xml><?xml version="1.0" encoding="utf-8"?>
 <ct:contentTypeSchema xmlns:ct="http://schemas.microsoft.com/office/2006/metadata/contentType" xmlns:ma="http://schemas.microsoft.com/office/2006/metadata/properties/metaAttributes" ct:_="" ma:_="" ma:contentTypeName="Document" ma:contentTypeID="0x0101001F29124F5F26E840A0A01F7D611E0DC3" ma:contentTypeVersion="953" ma:contentTypeDescription="Create a new document." ma:contentTypeScope="" ma:versionID="817164110f28876c460b3e998df128f8">
   <xsd:schema xmlns:xsd="http://www.w3.org/2001/XMLSchema" xmlns:xs="http://www.w3.org/2001/XMLSchema" xmlns:p="http://schemas.microsoft.com/office/2006/metadata/properties" xmlns:ns2="e81930fc-91f1-4612-be5e-a5541a895c7f" xmlns:ns3="203917d0-9ccf-4c6d-9503-30d120a22355" targetNamespace="http://schemas.microsoft.com/office/2006/metadata/properties" ma:root="true" ma:fieldsID="bca9c8364aab5b014f13765ff4fb3748" ns2:_="" ns3:_="">
     <xsd:import namespace="e81930fc-91f1-4612-be5e-a5541a895c7f"/>
@@ -34204,10 +35771,14 @@
 </ct:contentTypeSchema>
 </file>
 
+<file path=customXml/item5.xml><?xml version="1.0" encoding="utf-8"?>
+<b:Sources xmlns:b="http://schemas.openxmlformats.org/officeDocument/2006/bibliography" xmlns="http://schemas.openxmlformats.org/officeDocument/2006/bibliography" SelectedStyle="\APASixthEditionOfficeOnline.xsl" StyleName="APA" Version="6"/>
+</file>
+
 <file path=customXml/itemProps1.xml><?xml version="1.0" encoding="utf-8"?>
-<ds:datastoreItem xmlns:ds="http://schemas.openxmlformats.org/officeDocument/2006/customXml" ds:itemID="{FFA75ABD-0E03-49C7-BFF1-A5A9BE8DF69A}">
+<ds:datastoreItem xmlns:ds="http://schemas.openxmlformats.org/officeDocument/2006/customXml" ds:itemID="{534F484E-36EE-42B8-BD0D-4E4546C52B68}">
   <ds:schemaRefs>
-    <ds:schemaRef ds:uri="http://schemas.microsoft.com/sharepoint/events"/>
+    <ds:schemaRef ds:uri="http://schemas.microsoft.com/sharepoint/v3/contenttype/forms"/>
   </ds:schemaRefs>
 </ds:datastoreItem>
 </file>
@@ -34224,22 +35795,14 @@
 </file>
 
 <file path=customXml/itemProps3.xml><?xml version="1.0" encoding="utf-8"?>
-<ds:datastoreItem xmlns:ds="http://schemas.openxmlformats.org/officeDocument/2006/customXml" ds:itemID="{534F484E-36EE-42B8-BD0D-4E4546C52B68}">
+<ds:datastoreItem xmlns:ds="http://schemas.openxmlformats.org/officeDocument/2006/customXml" ds:itemID="{FFA75ABD-0E03-49C7-BFF1-A5A9BE8DF69A}">
   <ds:schemaRefs>
-    <ds:schemaRef ds:uri="http://schemas.microsoft.com/sharepoint/v3/contenttype/forms"/>
+    <ds:schemaRef ds:uri="http://schemas.microsoft.com/sharepoint/events"/>
   </ds:schemaRefs>
 </ds:datastoreItem>
 </file>
 
 <file path=customXml/itemProps4.xml><?xml version="1.0" encoding="utf-8"?>
-<ds:datastoreItem xmlns:ds="http://schemas.openxmlformats.org/officeDocument/2006/customXml" ds:itemID="{55F5896F-591C-4D68-80CB-3B9A27801AB0}">
-  <ds:schemaRefs>
-    <ds:schemaRef ds:uri="http://schemas.openxmlformats.org/officeDocument/2006/bibliography"/>
-  </ds:schemaRefs>
-</ds:datastoreItem>
-</file>
-
-<file path=customXml/itemProps5.xml><?xml version="1.0" encoding="utf-8"?>
 <ds:datastoreItem xmlns:ds="http://schemas.openxmlformats.org/officeDocument/2006/customXml" ds:itemID="{244B4E0A-D801-4919-A61A-BDB58D55F482}">
   <ds:schemaRefs>
     <ds:schemaRef ds:uri="http://schemas.microsoft.com/office/2006/metadata/contentType"/>
@@ -34258,6 +35821,14 @@
 </ds:datastoreItem>
 </file>
 
+<file path=customXml/itemProps5.xml><?xml version="1.0" encoding="utf-8"?>
+<ds:datastoreItem xmlns:ds="http://schemas.openxmlformats.org/officeDocument/2006/customXml" ds:itemID="{55F5896F-591C-4D68-80CB-3B9A27801AB0}">
+  <ds:schemaRefs>
+    <ds:schemaRef ds:uri="http://schemas.openxmlformats.org/officeDocument/2006/bibliography"/>
+  </ds:schemaRefs>
+</ds:datastoreItem>
+</file>
+
 <file path=docMetadata/LabelInfo.xml><?xml version="1.0" encoding="utf-8"?>
 <clbl:labelList xmlns:clbl="http://schemas.microsoft.com/office/2020/mipLabelMetadata">
   <clbl:label id="{02f96adb-c1ff-4245-afbf-e8427616047b}" enabled="0" method="" siteId="{02f96adb-c1ff-4245-afbf-e8427616047b}" removed="1"/>

</xml_diff>